<commit_message>
Switched order of tasks
</commit_message>
<xml_diff>
--- a/PA 1 Task 1.docx
+++ b/PA 1 Task 1.docx
@@ -1,6 +1,6 @@
 
 <file path=word/document.xml><?xml version="1.0" encoding="utf-8"?>
-<w:document xmlns:wpc="http://schemas.microsoft.com/office/word/2010/wordprocessingCanvas" xmlns:cx="http://schemas.microsoft.com/office/drawing/2014/chartex" xmlns:cx1="http://schemas.microsoft.com/office/drawing/2015/9/8/chartex" xmlns:cx2="http://schemas.microsoft.com/office/drawing/2015/10/21/chartex" xmlns:cx3="http://schemas.microsoft.com/office/drawing/2016/5/9/chartex" xmlns:cx4="http://schemas.microsoft.com/office/drawing/2016/5/10/chartex" xmlns:cx5="http://schemas.microsoft.com/office/drawing/2016/5/11/chartex" xmlns:cx6="http://schemas.microsoft.com/office/drawing/2016/5/12/chartex" xmlns:cx7="http://schemas.microsoft.com/office/drawing/2016/5/13/chartex" xmlns:cx8="http://schemas.microsoft.com/office/drawing/2016/5/14/chartex" xmlns:mc="http://schemas.openxmlformats.org/markup-compatibility/2006" xmlns:aink="http://schemas.microsoft.com/office/drawing/2016/ink" xmlns:am3d="http://schemas.microsoft.com/office/drawing/2017/model3d" xmlns:o="urn:schemas-microsoft-com:office:office" xmlns:oel="http://schemas.microsoft.com/office/2019/extlst" xmlns:r="http://schemas.openxmlformats.org/officeDocument/2006/relationships" xmlns:m="http://schemas.openxmlformats.org/officeDocument/2006/math" xmlns:v="urn:schemas-microsoft-com:vml" xmlns:wp14="http://schemas.microsoft.com/office/word/2010/wordprocessingDrawing" xmlns:wp="http://schemas.openxmlformats.org/drawingml/2006/wordprocessingDrawing" xmlns:w10="urn:schemas-microsoft-com:office:word" xmlns:w="http://schemas.openxmlformats.org/wordprocessingml/2006/main" xmlns:w14="http://schemas.microsoft.com/office/word/2010/wordml" xmlns:w15="http://schemas.microsoft.com/office/word/2012/wordml" xmlns:w16cex="http://schemas.microsoft.com/office/word/2018/wordml/cex" xmlns:w16cid="http://schemas.microsoft.com/office/word/2016/wordml/cid" xmlns:w16="http://schemas.microsoft.com/office/word/2018/wordml" xmlns:w16sdtdh="http://schemas.microsoft.com/office/word/2020/wordml/sdtdatahash" xmlns:w16se="http://schemas.microsoft.com/office/word/2015/wordml/symex" xmlns:wpg="http://schemas.microsoft.com/office/word/2010/wordprocessingGroup" xmlns:wpi="http://schemas.microsoft.com/office/word/2010/wordprocessingInk" xmlns:wne="http://schemas.microsoft.com/office/word/2006/wordml" xmlns:wps="http://schemas.microsoft.com/office/word/2010/wordprocessingShape" mc:Ignorable="w14 w15 w16se w16cid w16 w16cex w16sdtdh wp14">
+<w:document xmlns:wpc="http://schemas.microsoft.com/office/word/2010/wordprocessingCanvas" xmlns:cx="http://schemas.microsoft.com/office/drawing/2014/chartex" xmlns:cx1="http://schemas.microsoft.com/office/drawing/2015/9/8/chartex" xmlns:cx2="http://schemas.microsoft.com/office/drawing/2015/10/21/chartex" xmlns:cx3="http://schemas.microsoft.com/office/drawing/2016/5/9/chartex" xmlns:cx4="http://schemas.microsoft.com/office/drawing/2016/5/10/chartex" xmlns:cx5="http://schemas.microsoft.com/office/drawing/2016/5/11/chartex" xmlns:cx6="http://schemas.microsoft.com/office/drawing/2016/5/12/chartex" xmlns:cx7="http://schemas.microsoft.com/office/drawing/2016/5/13/chartex" xmlns:cx8="http://schemas.microsoft.com/office/drawing/2016/5/14/chartex" xmlns:mc="http://schemas.openxmlformats.org/markup-compatibility/2006" xmlns:aink="http://schemas.microsoft.com/office/drawing/2016/ink" xmlns:am3d="http://schemas.microsoft.com/office/drawing/2017/model3d" xmlns:o="urn:schemas-microsoft-com:office:office" xmlns:oel="http://schemas.microsoft.com/office/2019/extlst" xmlns:r="http://schemas.openxmlformats.org/officeDocument/2006/relationships" xmlns:m="http://schemas.openxmlformats.org/officeDocument/2006/math" xmlns:v="urn:schemas-microsoft-com:vml" xmlns:wp14="http://schemas.microsoft.com/office/word/2010/wordprocessingDrawing" xmlns:wp="http://schemas.openxmlformats.org/drawingml/2006/wordprocessingDrawing" xmlns:w10="urn:schemas-microsoft-com:office:word" xmlns:w="http://schemas.openxmlformats.org/wordprocessingml/2006/main" xmlns:w14="http://schemas.microsoft.com/office/word/2010/wordml" xmlns:w15="http://schemas.microsoft.com/office/word/2012/wordml" xmlns:w16cex="http://schemas.microsoft.com/office/word/2018/wordml/cex" xmlns:w16cid="http://schemas.microsoft.com/office/word/2016/wordml/cid" xmlns:w16="http://schemas.microsoft.com/office/word/2018/wordml" xmlns:w16du="http://schemas.microsoft.com/office/word/2023/wordml/word16du" xmlns:w16sdtdh="http://schemas.microsoft.com/office/word/2020/wordml/sdtdatahash" xmlns:w16sdtfl="http://schemas.microsoft.com/office/word/2024/wordml/sdtformatlock" xmlns:w16se="http://schemas.microsoft.com/office/word/2015/wordml/symex" xmlns:wpg="http://schemas.microsoft.com/office/word/2010/wordprocessingGroup" xmlns:wpi="http://schemas.microsoft.com/office/word/2010/wordprocessingInk" xmlns:wne="http://schemas.microsoft.com/office/word/2006/wordml" xmlns:wps="http://schemas.microsoft.com/office/word/2010/wordprocessingShape" mc:Ignorable="w14 w15 w16se w16cid w16 w16cex w16sdtdh w16sdtfl w16du wp14">
   <w:body>
     <w:p>
       <w:pPr>
@@ -141,7 +141,13 @@
         <w:pStyle w:val="BodyText"/>
       </w:pPr>
       <w:r>
-        <w:t>Your goal in this assignment is to create a database to store the scores of each game played. You will also w</w:t>
+        <w:t xml:space="preserve">Your goal in this assignment is to create a database to store the scores of each game played. </w:t>
+      </w:r>
+      <w:r>
+        <w:t>In later tasks, y</w:t>
+      </w:r>
+      <w:r>
+        <w:t>ou will also w</w:t>
       </w:r>
       <w:r>
         <w:t>rite a Java program to display various</w:t>
@@ -165,7 +171,13 @@
         <w:t xml:space="preserve"> derived from the data stored in the database.</w:t>
       </w:r>
       <w:r>
-        <w:t xml:space="preserve"> For this task (Task 1), you will only work on figuring out the SQL queries. The Java code will be in later tasks.</w:t>
+        <w:t xml:space="preserve"> For </w:t>
+      </w:r>
+      <w:r>
+        <w:t>now</w:t>
+      </w:r>
+      <w:r>
+        <w:t>, you will only work on figuring out the SQL queries.</w:t>
       </w:r>
     </w:p>
     <w:p>
@@ -173,10 +185,13 @@
         <w:pStyle w:val="BodyText"/>
       </w:pPr>
       <w:r>
-        <w:t xml:space="preserve">We will </w:t>
-      </w:r>
-      <w:r>
-        <w:t>have</w:t>
+        <w:t xml:space="preserve">Every time a user plays the game, when the game is over, a new record must be added to the database that includes the player’s name, the score, and what hero they used. </w:t>
+      </w:r>
+      <w:r>
+        <w:t xml:space="preserve">We </w:t>
+      </w:r>
+      <w:r>
+        <w:t>need a</w:t>
       </w:r>
       <w:r>
         <w:t xml:space="preserve"> database</w:t>
@@ -191,18 +206,10 @@
         <w:t>table, where each row is a record of a game.</w:t>
       </w:r>
       <w:r>
-        <w:t xml:space="preserve"> We will create the table with SQL in a later task. For </w:t>
-      </w:r>
-      <w:proofErr w:type="gramStart"/>
-      <w:r>
-        <w:t>now</w:t>
-      </w:r>
-      <w:proofErr w:type="gramEnd"/>
-      <w:r>
-        <w:t xml:space="preserve"> we will work on queries.</w:t>
-      </w:r>
-      <w:r>
-        <w:t xml:space="preserve"> Here is an example:</w:t>
+        <w:t xml:space="preserve"> </w:t>
+      </w:r>
+      <w:r>
+        <w:t>Here is an example:</w:t>
       </w:r>
     </w:p>
     <w:p>
@@ -459,7 +466,23 @@
                 <w:sz w:val="20"/>
                 <w:szCs w:val="20"/>
               </w:rPr>
-              <w:t>2017-11-14 12:17:01</w:t>
+              <w:t>20</w:t>
+            </w:r>
+            <w:r>
+              <w:rPr>
+                <w:rFonts w:ascii="Helvetica" w:hAnsi="Helvetica"/>
+                <w:sz w:val="20"/>
+                <w:szCs w:val="20"/>
+              </w:rPr>
+              <w:t>24</w:t>
+            </w:r>
+            <w:r>
+              <w:rPr>
+                <w:rFonts w:ascii="Helvetica" w:hAnsi="Helvetica"/>
+                <w:sz w:val="20"/>
+                <w:szCs w:val="20"/>
+              </w:rPr>
+              <w:t>-11-14 12:17:01</w:t>
             </w:r>
           </w:p>
         </w:tc>
@@ -577,7 +600,47 @@
                 <w:sz w:val="20"/>
                 <w:szCs w:val="20"/>
               </w:rPr>
-              <w:t>2017-11-14 12:17:01</w:t>
+              <w:t>20</w:t>
+            </w:r>
+            <w:r>
+              <w:rPr>
+                <w:rFonts w:ascii="Helvetica" w:hAnsi="Helvetica"/>
+                <w:sz w:val="20"/>
+                <w:szCs w:val="20"/>
+              </w:rPr>
+              <w:t>24</w:t>
+            </w:r>
+            <w:r>
+              <w:rPr>
+                <w:rFonts w:ascii="Helvetica" w:hAnsi="Helvetica"/>
+                <w:sz w:val="20"/>
+                <w:szCs w:val="20"/>
+              </w:rPr>
+              <w:t>-11-14 12:</w:t>
+            </w:r>
+            <w:r>
+              <w:rPr>
+                <w:rFonts w:ascii="Helvetica" w:hAnsi="Helvetica"/>
+                <w:sz w:val="20"/>
+                <w:szCs w:val="20"/>
+              </w:rPr>
+              <w:t>34</w:t>
+            </w:r>
+            <w:r>
+              <w:rPr>
+                <w:rFonts w:ascii="Helvetica" w:hAnsi="Helvetica"/>
+                <w:sz w:val="20"/>
+                <w:szCs w:val="20"/>
+              </w:rPr>
+              <w:t>:</w:t>
+            </w:r>
+            <w:r>
+              <w:rPr>
+                <w:rFonts w:ascii="Helvetica" w:hAnsi="Helvetica"/>
+                <w:sz w:val="20"/>
+                <w:szCs w:val="20"/>
+              </w:rPr>
+              <w:t>54</w:t>
             </w:r>
           </w:p>
         </w:tc>
@@ -695,7 +758,39 @@
                 <w:sz w:val="20"/>
                 <w:szCs w:val="20"/>
               </w:rPr>
-              <w:t>2017-11-14 12:17:01</w:t>
+              <w:t>20</w:t>
+            </w:r>
+            <w:r>
+              <w:rPr>
+                <w:rFonts w:ascii="Helvetica" w:hAnsi="Helvetica"/>
+                <w:sz w:val="20"/>
+                <w:szCs w:val="20"/>
+              </w:rPr>
+              <w:t>24</w:t>
+            </w:r>
+            <w:r>
+              <w:rPr>
+                <w:rFonts w:ascii="Helvetica" w:hAnsi="Helvetica"/>
+                <w:sz w:val="20"/>
+                <w:szCs w:val="20"/>
+              </w:rPr>
+              <w:t>-11-14 12:</w:t>
+            </w:r>
+            <w:r>
+              <w:rPr>
+                <w:rFonts w:ascii="Helvetica" w:hAnsi="Helvetica"/>
+                <w:sz w:val="20"/>
+                <w:szCs w:val="20"/>
+              </w:rPr>
+              <w:t>35</w:t>
+            </w:r>
+            <w:r>
+              <w:rPr>
+                <w:rFonts w:ascii="Helvetica" w:hAnsi="Helvetica"/>
+                <w:sz w:val="20"/>
+                <w:szCs w:val="20"/>
+              </w:rPr>
+              <w:t>:01</w:t>
             </w:r>
           </w:p>
         </w:tc>
@@ -813,7 +908,47 @@
                 <w:sz w:val="20"/>
                 <w:szCs w:val="20"/>
               </w:rPr>
-              <w:t>2017-11-14 12:17:01</w:t>
+              <w:t>20</w:t>
+            </w:r>
+            <w:r>
+              <w:rPr>
+                <w:rFonts w:ascii="Helvetica" w:hAnsi="Helvetica"/>
+                <w:sz w:val="20"/>
+                <w:szCs w:val="20"/>
+              </w:rPr>
+              <w:t>24</w:t>
+            </w:r>
+            <w:r>
+              <w:rPr>
+                <w:rFonts w:ascii="Helvetica" w:hAnsi="Helvetica"/>
+                <w:sz w:val="20"/>
+                <w:szCs w:val="20"/>
+              </w:rPr>
+              <w:t>-11-14 12:</w:t>
+            </w:r>
+            <w:r>
+              <w:rPr>
+                <w:rFonts w:ascii="Helvetica" w:hAnsi="Helvetica"/>
+                <w:sz w:val="20"/>
+                <w:szCs w:val="20"/>
+              </w:rPr>
+              <w:t>56</w:t>
+            </w:r>
+            <w:r>
+              <w:rPr>
+                <w:rFonts w:ascii="Helvetica" w:hAnsi="Helvetica"/>
+                <w:sz w:val="20"/>
+                <w:szCs w:val="20"/>
+              </w:rPr>
+              <w:t>:</w:t>
+            </w:r>
+            <w:r>
+              <w:rPr>
+                <w:rFonts w:ascii="Helvetica" w:hAnsi="Helvetica"/>
+                <w:sz w:val="20"/>
+                <w:szCs w:val="20"/>
+              </w:rPr>
+              <w:t>04</w:t>
             </w:r>
           </w:p>
         </w:tc>
@@ -931,7 +1066,47 @@
                 <w:sz w:val="20"/>
                 <w:szCs w:val="20"/>
               </w:rPr>
-              <w:t>2017-11-14 12:17:01</w:t>
+              <w:t>20</w:t>
+            </w:r>
+            <w:r>
+              <w:rPr>
+                <w:rFonts w:ascii="Helvetica" w:hAnsi="Helvetica"/>
+                <w:sz w:val="20"/>
+                <w:szCs w:val="20"/>
+              </w:rPr>
+              <w:t>24</w:t>
+            </w:r>
+            <w:r>
+              <w:rPr>
+                <w:rFonts w:ascii="Helvetica" w:hAnsi="Helvetica"/>
+                <w:sz w:val="20"/>
+                <w:szCs w:val="20"/>
+              </w:rPr>
+              <w:t>-11-14 1</w:t>
+            </w:r>
+            <w:r>
+              <w:rPr>
+                <w:rFonts w:ascii="Helvetica" w:hAnsi="Helvetica"/>
+                <w:sz w:val="20"/>
+                <w:szCs w:val="20"/>
+              </w:rPr>
+              <w:t>3:12</w:t>
+            </w:r>
+            <w:r>
+              <w:rPr>
+                <w:rFonts w:ascii="Helvetica" w:hAnsi="Helvetica"/>
+                <w:sz w:val="20"/>
+                <w:szCs w:val="20"/>
+              </w:rPr>
+              <w:t>:</w:t>
+            </w:r>
+            <w:r>
+              <w:rPr>
+                <w:rFonts w:ascii="Helvetica" w:hAnsi="Helvetica"/>
+                <w:sz w:val="20"/>
+                <w:szCs w:val="20"/>
+              </w:rPr>
+              <w:t>56</w:t>
             </w:r>
           </w:p>
         </w:tc>
@@ -1045,27 +1220,7 @@
         <w:t>hero</w:t>
       </w:r>
       <w:r>
-        <w:t xml:space="preserve">. </w:t>
-      </w:r>
-      <w:r>
-        <w:t>There are three heroes</w:t>
-      </w:r>
-      <w:r>
-        <w:t xml:space="preserve">, named </w:t>
-      </w:r>
-      <w:r>
-        <w:t xml:space="preserve">Acton, Ellis, and </w:t>
-      </w:r>
-      <w:proofErr w:type="spellStart"/>
-      <w:r>
-        <w:t>Currer</w:t>
-      </w:r>
-      <w:proofErr w:type="spellEnd"/>
-      <w:r>
-        <w:t>. They are</w:t>
-      </w:r>
-      <w:r>
-        <w:t xml:space="preserve"> numbered 1, 2, and 3, respectively.</w:t>
+        <w:t>. There are three heroes, named Acton, Ellis, and Currer. They are numbered 1, 2, and 3, respectively.</w:t>
       </w:r>
     </w:p>
     <w:p>
@@ -1122,53 +1277,7 @@
       </w:pPr>
       <w:r>
         <w:lastRenderedPageBreak/>
-        <w:t>Task 1: Design the queries</w:t>
-      </w:r>
-    </w:p>
-    <w:p>
-      <w:pPr>
-        <w:pStyle w:val="BodyText"/>
-      </w:pPr>
-      <w:r>
-        <w:t>Task 1</w:t>
-      </w:r>
-      <w:r>
-        <w:t xml:space="preserve"> is </w:t>
-      </w:r>
-      <w:r>
-        <w:t>the planning stage. D</w:t>
-      </w:r>
-      <w:r>
-        <w:t>esign the</w:t>
-      </w:r>
-      <w:r>
-        <w:t xml:space="preserve"> SQL</w:t>
-      </w:r>
-      <w:r>
-        <w:t xml:space="preserve"> SELECT</w:t>
-      </w:r>
-      <w:r>
-        <w:t xml:space="preserve"> queries that you will need</w:t>
-      </w:r>
-      <w:r>
-        <w:t xml:space="preserve"> for each of </w:t>
-      </w:r>
-      <w:r>
-        <w:t xml:space="preserve">the problems below. The only table involved in each query will be </w:t>
-      </w:r>
-      <w:proofErr w:type="gramStart"/>
-      <w:r>
-        <w:rPr>
-          <w:rStyle w:val="Schema"/>
-        </w:rPr>
-        <w:t>INVADERS</w:t>
-      </w:r>
-      <w:r>
-        <w:t>, because</w:t>
-      </w:r>
-      <w:proofErr w:type="gramEnd"/>
-      <w:r>
-        <w:t xml:space="preserve"> it is the only table in the database.</w:t>
+        <w:t>Task 1: Create and insert</w:t>
       </w:r>
     </w:p>
     <w:p>
@@ -1176,42 +1285,11 @@
         <w:pStyle w:val="ListParagraph"/>
         <w:numPr>
           <w:ilvl w:val="0"/>
-          <w:numId w:val="16"/>
+          <w:numId w:val="18"/>
         </w:numPr>
       </w:pPr>
       <w:r>
-        <w:t xml:space="preserve">Note that </w:t>
-      </w:r>
-      <w:proofErr w:type="spellStart"/>
-      <w:r>
-        <w:t>Crono</w:t>
-      </w:r>
-      <w:proofErr w:type="spellEnd"/>
-      <w:r>
-        <w:t xml:space="preserve"> has played the game </w:t>
-      </w:r>
-      <w:r>
-        <w:t xml:space="preserve">3 times. </w:t>
-      </w:r>
-      <w:r>
-        <w:t>What is his high score? Write a</w:t>
-      </w:r>
-      <w:r>
-        <w:t xml:space="preserve"> S</w:t>
-      </w:r>
-      <w:r>
-        <w:t>ELECT</w:t>
-      </w:r>
-      <w:r>
-        <w:t xml:space="preserve"> query that will find </w:t>
-      </w:r>
-      <w:proofErr w:type="spellStart"/>
-      <w:r>
-        <w:t>Crono’s</w:t>
-      </w:r>
-      <w:proofErr w:type="spellEnd"/>
-      <w:r>
-        <w:t xml:space="preserve"> high score.</w:t>
+        <w:t>Draw an ER diagram for this database. (There is only one entity.)</w:t>
       </w:r>
     </w:p>
     <w:p>
@@ -1219,1385 +1297,437 @@
         <w:pStyle w:val="ListParagraph"/>
         <w:numPr>
           <w:ilvl w:val="0"/>
-          <w:numId w:val="16"/>
+          <w:numId w:val="18"/>
         </w:numPr>
       </w:pPr>
       <w:r>
-        <w:t>We will need a high score list. This is a list of the highest-scoring games, with the score, the name of the player, and the hero used for each game. Write a SELECT query that creates the high score list, in order from greatest to least score. Example resul</w:t>
-      </w:r>
-      <w:r>
-        <w:t>t</w:t>
-      </w:r>
-      <w:r>
-        <w:t>:</w:t>
+        <w:t xml:space="preserve">Create the table on the database server. You can use </w:t>
+      </w:r>
+      <w:proofErr w:type="spellStart"/>
+      <w:r>
+        <w:t>PhpMiniAdmin</w:t>
+      </w:r>
+      <w:proofErr w:type="spellEnd"/>
+      <w:r>
+        <w:t xml:space="preserve"> or PhpMyAdmin. As you can see from the example above, there are 5 columns. </w:t>
       </w:r>
     </w:p>
     <w:p>
       <w:pPr>
         <w:pStyle w:val="ListParagraph"/>
-        <w:rPr>
-          <w:rFonts w:ascii="Helvetica" w:hAnsi="Helvetica"/>
-          <w:b/>
+        <w:numPr>
+          <w:ilvl w:val="1"/>
+          <w:numId w:val="18"/>
+        </w:numPr>
+      </w:pPr>
+      <w:r>
+        <w:t xml:space="preserve">We need a data type for each column. I think you know how to figure most of them out. The only new one is </w:t>
+      </w:r>
+      <w:r>
+        <w:rPr>
+          <w:rStyle w:val="Schema"/>
+        </w:rPr>
+        <w:t>gametime</w:t>
+      </w:r>
+      <w:r>
+        <w:t xml:space="preserve">. The correct type for this is called </w:t>
+      </w:r>
+      <w:r>
+        <w:rPr>
+          <w:rStyle w:val="HTMLCode"/>
+        </w:rPr>
+        <w:t>TIMESTAMP</w:t>
+      </w:r>
+      <w:r>
+        <w:t>.</w:t>
+      </w:r>
+    </w:p>
+    <w:p>
+      <w:pPr>
+        <w:pStyle w:val="ListParagraph"/>
+        <w:numPr>
+          <w:ilvl w:val="1"/>
+          <w:numId w:val="18"/>
+        </w:numPr>
+      </w:pPr>
+      <w:r>
+        <w:t xml:space="preserve">We will rely on the DBMS to provide the value for </w:t>
+      </w:r>
+      <w:r>
+        <w:rPr>
+          <w:rStyle w:val="Schema"/>
+        </w:rPr>
+        <w:t>gametime</w:t>
+      </w:r>
+      <w:r>
+        <w:t xml:space="preserve"> each time a new record is added. To do that, we provide a default value using </w:t>
+      </w:r>
+      <w:r>
+        <w:rPr>
+          <w:rStyle w:val="HTMLCode"/>
+        </w:rPr>
+        <w:t>CURRENT_TIMESTAMP</w:t>
+      </w:r>
+      <w:r>
+        <w:t>.</w:t>
+      </w:r>
+    </w:p>
+    <w:p>
+      <w:pPr>
+        <w:pStyle w:val="ListParagraph"/>
+        <w:numPr>
+          <w:ilvl w:val="1"/>
+          <w:numId w:val="18"/>
+        </w:numPr>
+      </w:pPr>
+      <w:r>
+        <w:t xml:space="preserve">We will also rely on the DBMS to provide the value for the </w:t>
+      </w:r>
+      <w:r>
+        <w:rPr>
+          <w:rStyle w:val="Schema"/>
+        </w:rPr>
+        <w:t>id</w:t>
+      </w:r>
+      <w:r>
+        <w:t xml:space="preserve"> column. We use a feature called </w:t>
+      </w:r>
+      <w:r>
+        <w:rPr>
+          <w:rStyle w:val="HTMLCode"/>
+        </w:rPr>
+        <w:t>AUTO_INCREMENT</w:t>
+      </w:r>
+      <w:r>
+        <w:t>. It automatically creates ID numbers every time you add a record. Since we haven’t seen this before, I’ll show you how to do it:</w:t>
+      </w:r>
+    </w:p>
+    <w:p>
+      <w:pPr>
+        <w:ind w:left="720"/>
+        <w:rPr>
+          <w:rStyle w:val="HTMLCode"/>
+        </w:rPr>
+      </w:pPr>
+      <w:r>
+        <w:rPr>
+          <w:rStyle w:val="HTMLCode"/>
+        </w:rPr>
+        <w:t>CREATE TABLE invaders</w:t>
+      </w:r>
+      <w:r>
+        <w:rPr>
+          <w:rStyle w:val="HTMLCode"/>
+        </w:rPr>
+        <w:t xml:space="preserve"> (</w:t>
+      </w:r>
+    </w:p>
+    <w:p>
+      <w:pPr>
+        <w:ind w:left="720"/>
+        <w:rPr>
+          <w:rStyle w:val="HTMLCode"/>
+        </w:rPr>
+      </w:pPr>
+      <w:r>
+        <w:rPr>
+          <w:rStyle w:val="HTMLCode"/>
+        </w:rPr>
+        <w:t xml:space="preserve">  id INT</w:t>
+      </w:r>
+      <w:r>
+        <w:rPr>
+          <w:rStyle w:val="HTMLCode"/>
+        </w:rPr>
+        <w:t xml:space="preserve"> NOT NULL AUTO_INCREMENT,</w:t>
+      </w:r>
+    </w:p>
+    <w:p>
+      <w:pPr>
+        <w:ind w:left="720"/>
+        <w:rPr>
+          <w:rStyle w:val="HTMLCode"/>
+        </w:rPr>
+      </w:pPr>
+      <w:r>
+        <w:rPr>
+          <w:rStyle w:val="HTMLCode"/>
+        </w:rPr>
+        <w:t xml:space="preserve">  player </w:t>
+      </w:r>
+      <w:proofErr w:type="gramStart"/>
+      <w:r>
+        <w:rPr>
+          <w:rStyle w:val="HTMLCode"/>
+        </w:rPr>
+        <w:t>VARCHAR(</w:t>
+      </w:r>
+      <w:proofErr w:type="gramEnd"/>
+      <w:r>
+        <w:rPr>
+          <w:rStyle w:val="HTMLCode"/>
+        </w:rPr>
+        <w:t xml:space="preserve">20) </w:t>
+      </w:r>
+      <w:r>
+        <w:rPr>
+          <w:rStyle w:val="HTMLCode"/>
+        </w:rPr>
+        <w:t>NOT NULL,</w:t>
+      </w:r>
+    </w:p>
+    <w:p>
+      <w:pPr>
+        <w:ind w:left="720"/>
+        <w:rPr>
+          <w:rStyle w:val="HTMLCode"/>
+        </w:rPr>
+      </w:pPr>
+      <w:r>
+        <w:rPr>
+          <w:rStyle w:val="HTMLCode"/>
+        </w:rPr>
+        <w:t xml:space="preserve">  hero INT</w:t>
+      </w:r>
+      <w:r>
+        <w:rPr>
+          <w:rStyle w:val="HTMLCode"/>
+        </w:rPr>
+        <w:t xml:space="preserve"> NOT NULL,</w:t>
+      </w:r>
+    </w:p>
+    <w:p>
+      <w:pPr>
+        <w:ind w:left="720"/>
+        <w:rPr>
+          <w:rStyle w:val="HTMLCode"/>
+        </w:rPr>
+      </w:pPr>
+      <w:r>
+        <w:rPr>
+          <w:rStyle w:val="HTMLCode"/>
+        </w:rPr>
+        <w:t xml:space="preserve">  gametime</w:t>
+      </w:r>
+      <w:r>
+        <w:rPr>
+          <w:rStyle w:val="HTMLCode"/>
+        </w:rPr>
+        <w:t xml:space="preserve"> </w:t>
+      </w:r>
+      <w:r>
+        <w:rPr>
+          <w:rStyle w:val="HTMLCode"/>
+        </w:rPr>
+        <w:t>TIMESTAMP</w:t>
+      </w:r>
+      <w:r>
+        <w:rPr>
+          <w:rStyle w:val="HTMLCode"/>
+        </w:rPr>
+        <w:t xml:space="preserve"> NOT NULL DEFAULT CURRENT_TIMESTAMP,</w:t>
+      </w:r>
+    </w:p>
+    <w:p>
+      <w:pPr>
+        <w:ind w:left="720"/>
+        <w:rPr>
+          <w:rStyle w:val="HTMLCode"/>
+        </w:rPr>
+      </w:pPr>
+      <w:r>
+        <w:rPr>
+          <w:rStyle w:val="HTMLCode"/>
+        </w:rPr>
+        <w:t xml:space="preserve"> </w:t>
+      </w:r>
+      <w:r>
+        <w:rPr>
+          <w:rStyle w:val="HTMLCode"/>
+        </w:rPr>
+        <w:t xml:space="preserve"> score INT</w:t>
+      </w:r>
+      <w:r>
+        <w:rPr>
+          <w:rStyle w:val="HTMLCode"/>
+        </w:rPr>
+        <w:t xml:space="preserve"> NOT NULL,</w:t>
+      </w:r>
+    </w:p>
+    <w:p>
+      <w:pPr>
+        <w:ind w:left="720"/>
+        <w:rPr>
+          <w:rStyle w:val="HTMLCode"/>
+        </w:rPr>
+      </w:pPr>
+      <w:r>
+        <w:rPr>
+          <w:rStyle w:val="HTMLCode"/>
+        </w:rPr>
+        <w:t xml:space="preserve">  PRIMARY KEY (</w:t>
+      </w:r>
+      <w:r>
+        <w:rPr>
+          <w:rStyle w:val="HTMLCode"/>
+        </w:rPr>
+        <w:t>id)</w:t>
+      </w:r>
+    </w:p>
+    <w:p>
+      <w:pPr>
+        <w:ind w:left="720"/>
+        <w:rPr>
+          <w:rFonts w:ascii="Courier" w:hAnsi="Courier"/>
           <w:sz w:val="20"/>
           <w:szCs w:val="20"/>
         </w:rPr>
       </w:pPr>
       <w:r>
         <w:rPr>
-          <w:rFonts w:ascii="Helvetica" w:hAnsi="Helvetica"/>
-          <w:b/>
-          <w:sz w:val="20"/>
-          <w:szCs w:val="20"/>
-        </w:rPr>
-        <w:t>HIGH SCORE LIST</w:t>
-      </w:r>
+          <w:rStyle w:val="HTMLCode"/>
+        </w:rPr>
+        <w:t>) ENGINE=</w:t>
+      </w:r>
+      <w:proofErr w:type="spellStart"/>
+      <w:r>
+        <w:rPr>
+          <w:rStyle w:val="HTMLCode"/>
+        </w:rPr>
+        <w:t>InnoDB</w:t>
+      </w:r>
+      <w:proofErr w:type="spellEnd"/>
     </w:p>
-    <w:tbl>
-      <w:tblPr>
-        <w:tblStyle w:val="TableGrid5"/>
-        <w:tblW w:w="2990" w:type="dxa"/>
-        <w:tblInd w:w="727" w:type="dxa"/>
-        <w:tblLayout w:type="fixed"/>
-        <w:tblLook w:val="0420" w:firstRow="1" w:lastRow="0" w:firstColumn="0" w:lastColumn="0" w:noHBand="0" w:noVBand="1"/>
-        <w:tblCaption w:val="HIGH SCORE LIST"/>
-      </w:tblPr>
-      <w:tblGrid>
-        <w:gridCol w:w="920"/>
-        <w:gridCol w:w="1080"/>
-        <w:gridCol w:w="990"/>
-      </w:tblGrid>
-      <w:tr>
-        <w:trPr>
-          <w:cnfStyle w:val="100000000000" w:firstRow="1" w:lastRow="0" w:firstColumn="0" w:lastColumn="0" w:oddVBand="0" w:evenVBand="0" w:oddHBand="0" w:evenHBand="0" w:firstRowFirstColumn="0" w:firstRowLastColumn="0" w:lastRowFirstColumn="0" w:lastRowLastColumn="0"/>
-        </w:trPr>
-        <w:tc>
-          <w:tcPr>
-            <w:tcW w:w="920" w:type="dxa"/>
-          </w:tcPr>
-          <w:p>
-            <w:pPr>
-              <w:jc w:val="center"/>
-              <w:rPr>
-                <w:rFonts w:ascii="Helvetica" w:hAnsi="Helvetica"/>
-                <w:b/>
-                <w:sz w:val="20"/>
-                <w:szCs w:val="20"/>
-              </w:rPr>
-            </w:pPr>
-            <w:r>
-              <w:rPr>
-                <w:rFonts w:ascii="Helvetica" w:hAnsi="Helvetica"/>
-                <w:b/>
-                <w:sz w:val="20"/>
-                <w:szCs w:val="20"/>
-              </w:rPr>
-              <w:t>score</w:t>
-            </w:r>
-          </w:p>
-        </w:tc>
-        <w:tc>
-          <w:tcPr>
-            <w:tcW w:w="1080" w:type="dxa"/>
-          </w:tcPr>
-          <w:p>
-            <w:pPr>
-              <w:jc w:val="center"/>
-              <w:rPr>
-                <w:rFonts w:ascii="Helvetica" w:hAnsi="Helvetica"/>
-                <w:b/>
-                <w:sz w:val="20"/>
-                <w:szCs w:val="20"/>
-              </w:rPr>
-            </w:pPr>
-            <w:r>
-              <w:rPr>
-                <w:rFonts w:ascii="Helvetica" w:hAnsi="Helvetica"/>
-                <w:b/>
-                <w:sz w:val="20"/>
-                <w:szCs w:val="20"/>
-              </w:rPr>
-              <w:t>player</w:t>
-            </w:r>
-          </w:p>
-        </w:tc>
-        <w:tc>
-          <w:tcPr>
-            <w:tcW w:w="990" w:type="dxa"/>
-          </w:tcPr>
-          <w:p>
-            <w:pPr>
-              <w:jc w:val="center"/>
-              <w:rPr>
-                <w:rFonts w:ascii="Helvetica" w:hAnsi="Helvetica"/>
-                <w:b/>
-                <w:sz w:val="20"/>
-                <w:szCs w:val="20"/>
-              </w:rPr>
-            </w:pPr>
-            <w:r>
-              <w:rPr>
-                <w:rFonts w:ascii="Helvetica" w:hAnsi="Helvetica"/>
-                <w:b/>
-                <w:sz w:val="20"/>
-                <w:szCs w:val="20"/>
-              </w:rPr>
-              <w:t>hero</w:t>
-            </w:r>
-          </w:p>
-        </w:tc>
-      </w:tr>
-      <w:tr>
-        <w:tc>
-          <w:tcPr>
-            <w:tcW w:w="920" w:type="dxa"/>
-          </w:tcPr>
-          <w:p>
-            <w:pPr>
-              <w:jc w:val="right"/>
-              <w:rPr>
-                <w:rFonts w:ascii="Helvetica" w:hAnsi="Helvetica"/>
-                <w:sz w:val="20"/>
-                <w:szCs w:val="20"/>
-              </w:rPr>
-            </w:pPr>
-            <w:r>
-              <w:rPr>
-                <w:rFonts w:ascii="Helvetica" w:hAnsi="Helvetica"/>
-                <w:sz w:val="20"/>
-                <w:szCs w:val="20"/>
-              </w:rPr>
-              <w:t>5630</w:t>
-            </w:r>
-          </w:p>
-        </w:tc>
-        <w:tc>
-          <w:tcPr>
-            <w:tcW w:w="1080" w:type="dxa"/>
-          </w:tcPr>
-          <w:p>
-            <w:pPr>
-              <w:rPr>
-                <w:rFonts w:ascii="Helvetica" w:hAnsi="Helvetica"/>
-                <w:sz w:val="20"/>
-                <w:szCs w:val="20"/>
-              </w:rPr>
-            </w:pPr>
-            <w:proofErr w:type="spellStart"/>
-            <w:r>
-              <w:rPr>
-                <w:rFonts w:ascii="Helvetica" w:hAnsi="Helvetica"/>
-                <w:sz w:val="20"/>
-                <w:szCs w:val="20"/>
-              </w:rPr>
-              <w:t>lucca</w:t>
-            </w:r>
-            <w:proofErr w:type="spellEnd"/>
-          </w:p>
-        </w:tc>
-        <w:tc>
-          <w:tcPr>
-            <w:tcW w:w="990" w:type="dxa"/>
-          </w:tcPr>
-          <w:p>
-            <w:pPr>
-              <w:rPr>
-                <w:rFonts w:ascii="Helvetica" w:hAnsi="Helvetica"/>
-                <w:sz w:val="20"/>
-                <w:szCs w:val="20"/>
-              </w:rPr>
-            </w:pPr>
-            <w:r>
-              <w:rPr>
-                <w:rFonts w:ascii="Helvetica" w:hAnsi="Helvetica"/>
-                <w:sz w:val="20"/>
-                <w:szCs w:val="20"/>
-              </w:rPr>
-              <w:t>2</w:t>
-            </w:r>
-          </w:p>
-        </w:tc>
-      </w:tr>
-      <w:tr>
-        <w:tc>
-          <w:tcPr>
-            <w:tcW w:w="920" w:type="dxa"/>
-          </w:tcPr>
-          <w:p>
-            <w:pPr>
-              <w:jc w:val="right"/>
-              <w:rPr>
-                <w:rFonts w:ascii="Helvetica" w:hAnsi="Helvetica"/>
-                <w:sz w:val="20"/>
-                <w:szCs w:val="20"/>
-              </w:rPr>
-            </w:pPr>
-            <w:r>
-              <w:rPr>
-                <w:rFonts w:ascii="Helvetica" w:hAnsi="Helvetica"/>
-                <w:sz w:val="20"/>
-                <w:szCs w:val="20"/>
-              </w:rPr>
-              <w:t>480</w:t>
-            </w:r>
-          </w:p>
-        </w:tc>
-        <w:tc>
-          <w:tcPr>
-            <w:tcW w:w="1080" w:type="dxa"/>
-          </w:tcPr>
-          <w:p>
-            <w:pPr>
-              <w:rPr>
-                <w:rFonts w:ascii="Helvetica" w:hAnsi="Helvetica"/>
-                <w:sz w:val="20"/>
-                <w:szCs w:val="20"/>
-              </w:rPr>
-            </w:pPr>
-            <w:proofErr w:type="spellStart"/>
-            <w:r>
-              <w:rPr>
-                <w:rFonts w:ascii="Helvetica" w:hAnsi="Helvetica"/>
-                <w:sz w:val="20"/>
-                <w:szCs w:val="20"/>
-              </w:rPr>
-              <w:t>crono</w:t>
-            </w:r>
-            <w:proofErr w:type="spellEnd"/>
-          </w:p>
-        </w:tc>
-        <w:tc>
-          <w:tcPr>
-            <w:tcW w:w="990" w:type="dxa"/>
-          </w:tcPr>
-          <w:p>
-            <w:pPr>
-              <w:rPr>
-                <w:rFonts w:ascii="Helvetica" w:hAnsi="Helvetica"/>
-                <w:sz w:val="20"/>
-                <w:szCs w:val="20"/>
-              </w:rPr>
-            </w:pPr>
-            <w:r>
-              <w:rPr>
-                <w:rFonts w:ascii="Helvetica" w:hAnsi="Helvetica"/>
-                <w:sz w:val="20"/>
-                <w:szCs w:val="20"/>
-              </w:rPr>
-              <w:t>1</w:t>
-            </w:r>
-          </w:p>
-        </w:tc>
-      </w:tr>
-      <w:tr>
-        <w:tc>
-          <w:tcPr>
-            <w:tcW w:w="920" w:type="dxa"/>
-          </w:tcPr>
-          <w:p>
-            <w:pPr>
-              <w:jc w:val="right"/>
-              <w:rPr>
-                <w:rFonts w:ascii="Helvetica" w:hAnsi="Helvetica"/>
-                <w:sz w:val="20"/>
-                <w:szCs w:val="20"/>
-              </w:rPr>
-            </w:pPr>
-            <w:r>
-              <w:rPr>
-                <w:rFonts w:ascii="Helvetica" w:hAnsi="Helvetica"/>
-                <w:sz w:val="20"/>
-                <w:szCs w:val="20"/>
-              </w:rPr>
-              <w:t>470</w:t>
-            </w:r>
-          </w:p>
-        </w:tc>
-        <w:tc>
-          <w:tcPr>
-            <w:tcW w:w="1080" w:type="dxa"/>
-          </w:tcPr>
-          <w:p>
-            <w:pPr>
-              <w:rPr>
-                <w:rFonts w:ascii="Helvetica" w:hAnsi="Helvetica"/>
-                <w:sz w:val="20"/>
-                <w:szCs w:val="20"/>
-              </w:rPr>
-            </w:pPr>
-            <w:proofErr w:type="spellStart"/>
-            <w:r>
-              <w:rPr>
-                <w:rFonts w:ascii="Helvetica" w:hAnsi="Helvetica"/>
-                <w:sz w:val="20"/>
-                <w:szCs w:val="20"/>
-              </w:rPr>
-              <w:t>crono</w:t>
-            </w:r>
-            <w:proofErr w:type="spellEnd"/>
-          </w:p>
-        </w:tc>
-        <w:tc>
-          <w:tcPr>
-            <w:tcW w:w="990" w:type="dxa"/>
-          </w:tcPr>
-          <w:p>
-            <w:pPr>
-              <w:rPr>
-                <w:rFonts w:ascii="Helvetica" w:hAnsi="Helvetica"/>
-                <w:sz w:val="20"/>
-                <w:szCs w:val="20"/>
-              </w:rPr>
-            </w:pPr>
-            <w:r>
-              <w:rPr>
-                <w:rFonts w:ascii="Helvetica" w:hAnsi="Helvetica"/>
-                <w:sz w:val="20"/>
-                <w:szCs w:val="20"/>
-              </w:rPr>
-              <w:t>2</w:t>
-            </w:r>
-          </w:p>
-        </w:tc>
-      </w:tr>
-      <w:tr>
-        <w:tc>
-          <w:tcPr>
-            <w:tcW w:w="920" w:type="dxa"/>
-          </w:tcPr>
-          <w:p>
-            <w:pPr>
-              <w:jc w:val="right"/>
-              <w:rPr>
-                <w:rFonts w:ascii="Helvetica" w:hAnsi="Helvetica"/>
-                <w:sz w:val="20"/>
-                <w:szCs w:val="20"/>
-              </w:rPr>
-            </w:pPr>
-            <w:r>
-              <w:rPr>
-                <w:rFonts w:ascii="Helvetica" w:hAnsi="Helvetica"/>
-                <w:sz w:val="20"/>
-                <w:szCs w:val="20"/>
-              </w:rPr>
-              <w:t>320</w:t>
-            </w:r>
-          </w:p>
-        </w:tc>
-        <w:tc>
-          <w:tcPr>
-            <w:tcW w:w="1080" w:type="dxa"/>
-          </w:tcPr>
-          <w:p>
-            <w:pPr>
-              <w:rPr>
-                <w:rFonts w:ascii="Helvetica" w:hAnsi="Helvetica"/>
-                <w:sz w:val="20"/>
-                <w:szCs w:val="20"/>
-              </w:rPr>
-            </w:pPr>
-            <w:proofErr w:type="spellStart"/>
-            <w:r>
-              <w:rPr>
-                <w:rFonts w:ascii="Helvetica" w:hAnsi="Helvetica"/>
-                <w:sz w:val="20"/>
-                <w:szCs w:val="20"/>
-              </w:rPr>
-              <w:t>marle</w:t>
-            </w:r>
-            <w:proofErr w:type="spellEnd"/>
-          </w:p>
-        </w:tc>
-        <w:tc>
-          <w:tcPr>
-            <w:tcW w:w="990" w:type="dxa"/>
-          </w:tcPr>
-          <w:p>
-            <w:pPr>
-              <w:rPr>
-                <w:rFonts w:ascii="Helvetica" w:hAnsi="Helvetica"/>
-                <w:sz w:val="20"/>
-                <w:szCs w:val="20"/>
-              </w:rPr>
-            </w:pPr>
-            <w:r>
-              <w:rPr>
-                <w:rFonts w:ascii="Helvetica" w:hAnsi="Helvetica"/>
-                <w:sz w:val="20"/>
-                <w:szCs w:val="20"/>
-              </w:rPr>
-              <w:t>3</w:t>
-            </w:r>
-          </w:p>
-        </w:tc>
-      </w:tr>
-      <w:tr>
-        <w:tc>
-          <w:tcPr>
-            <w:tcW w:w="920" w:type="dxa"/>
-          </w:tcPr>
-          <w:p>
-            <w:pPr>
-              <w:jc w:val="right"/>
-              <w:rPr>
-                <w:rFonts w:ascii="Helvetica" w:hAnsi="Helvetica"/>
-                <w:sz w:val="20"/>
-                <w:szCs w:val="20"/>
-              </w:rPr>
-            </w:pPr>
-            <w:r>
-              <w:rPr>
-                <w:rFonts w:ascii="Helvetica" w:hAnsi="Helvetica"/>
-                <w:sz w:val="20"/>
-                <w:szCs w:val="20"/>
-              </w:rPr>
-              <w:t>50</w:t>
-            </w:r>
-          </w:p>
-        </w:tc>
-        <w:tc>
-          <w:tcPr>
-            <w:tcW w:w="1080" w:type="dxa"/>
-          </w:tcPr>
-          <w:p>
-            <w:pPr>
-              <w:rPr>
-                <w:rFonts w:ascii="Helvetica" w:hAnsi="Helvetica"/>
-                <w:sz w:val="20"/>
-                <w:szCs w:val="20"/>
-              </w:rPr>
-            </w:pPr>
-            <w:proofErr w:type="spellStart"/>
-            <w:r>
-              <w:rPr>
-                <w:rFonts w:ascii="Helvetica" w:hAnsi="Helvetica"/>
-                <w:sz w:val="20"/>
-                <w:szCs w:val="20"/>
-              </w:rPr>
-              <w:t>crono</w:t>
-            </w:r>
-            <w:proofErr w:type="spellEnd"/>
-          </w:p>
-        </w:tc>
-        <w:tc>
-          <w:tcPr>
-            <w:tcW w:w="990" w:type="dxa"/>
-          </w:tcPr>
-          <w:p>
-            <w:pPr>
-              <w:rPr>
-                <w:rFonts w:ascii="Helvetica" w:hAnsi="Helvetica"/>
-                <w:sz w:val="20"/>
-                <w:szCs w:val="20"/>
-              </w:rPr>
-            </w:pPr>
-            <w:r>
-              <w:rPr>
-                <w:rFonts w:ascii="Helvetica" w:hAnsi="Helvetica"/>
-                <w:sz w:val="20"/>
-                <w:szCs w:val="20"/>
-              </w:rPr>
-              <w:t>1</w:t>
-            </w:r>
-          </w:p>
-        </w:tc>
-      </w:tr>
-    </w:tbl>
     <w:p>
       <w:pPr>
         <w:pStyle w:val="ListParagraph"/>
         <w:numPr>
           <w:ilvl w:val="0"/>
-          <w:numId w:val="16"/>
+          <w:numId w:val="18"/>
         </w:numPr>
       </w:pPr>
       <w:r>
-        <w:t xml:space="preserve">There are three heroes, numbered 1, 2, and 3. Their names are Acton, Ellis, and </w:t>
-      </w:r>
-      <w:proofErr w:type="spellStart"/>
-      <w:r>
-        <w:t>Currer</w:t>
-      </w:r>
-      <w:proofErr w:type="spellEnd"/>
-      <w:r>
-        <w:t xml:space="preserve">, respectively. </w:t>
-      </w:r>
-      <w:r>
-        <w:t>We will need</w:t>
-      </w:r>
-      <w:r>
-        <w:t xml:space="preserve"> a leaderboard for each hero (a total of 3).</w:t>
-      </w:r>
-      <w:r>
-        <w:t xml:space="preserve"> A leaderboard is a list of players, ranked by score.</w:t>
-      </w:r>
-      <w:r>
-        <w:t xml:space="preserve"> Each hero leaderboard lists the top 10 players who have played with that hero, their high score with that hero, their average score with that hero (rounded to a whole number), and the number of times they have played with that hero. The whole table should be in order by high score. Write the 3</w:t>
-      </w:r>
-      <w:r>
-        <w:t xml:space="preserve"> SELECT</w:t>
-      </w:r>
-      <w:r>
-        <w:t xml:space="preserve"> queries you will need to build these 3 leaderboards</w:t>
-      </w:r>
-      <w:r>
-        <w:t xml:space="preserve"> from the existing data</w:t>
-      </w:r>
-      <w:r>
-        <w:t>. Example</w:t>
-      </w:r>
-      <w:r>
-        <w:t xml:space="preserve"> result</w:t>
-      </w:r>
-      <w:r>
-        <w:t>:</w:t>
+        <w:t xml:space="preserve">Now when you insert, you only need to specify the player, the hero, and the score. </w:t>
+      </w:r>
+      <w:proofErr w:type="gramStart"/>
+      <w:r>
+        <w:t>So</w:t>
+      </w:r>
+      <w:proofErr w:type="gramEnd"/>
+      <w:r>
+        <w:t xml:space="preserve"> your insert commands will look something like this:</w:t>
       </w:r>
     </w:p>
     <w:p>
       <w:pPr>
         <w:pStyle w:val="ListParagraph"/>
         <w:rPr>
-          <w:rFonts w:ascii="Helvetica" w:hAnsi="Helvetica"/>
-          <w:b/>
-          <w:sz w:val="20"/>
-          <w:szCs w:val="20"/>
-        </w:rPr>
-      </w:pPr>
-      <w:r>
-        <w:rPr>
-          <w:rFonts w:ascii="Helvetica" w:hAnsi="Helvetica"/>
-          <w:b/>
-          <w:sz w:val="20"/>
-          <w:szCs w:val="20"/>
-        </w:rPr>
-        <w:t>ELLIS LEADERBOARD</w:t>
-      </w:r>
-    </w:p>
-    <w:tbl>
-      <w:tblPr>
-        <w:tblStyle w:val="TableGrid5"/>
-        <w:tblW w:w="3620" w:type="dxa"/>
-        <w:tblInd w:w="727" w:type="dxa"/>
-        <w:tblLayout w:type="fixed"/>
-        <w:tblLook w:val="0420" w:firstRow="1" w:lastRow="0" w:firstColumn="0" w:lastColumn="0" w:noHBand="0" w:noVBand="1"/>
-        <w:tblCaption w:val="ELLIS LEADERBOARD"/>
-      </w:tblPr>
-      <w:tblGrid>
-        <w:gridCol w:w="830"/>
-        <w:gridCol w:w="810"/>
-        <w:gridCol w:w="990"/>
-        <w:gridCol w:w="990"/>
-      </w:tblGrid>
-      <w:tr>
-        <w:trPr>
-          <w:cnfStyle w:val="100000000000" w:firstRow="1" w:lastRow="0" w:firstColumn="0" w:lastColumn="0" w:oddVBand="0" w:evenVBand="0" w:oddHBand="0" w:evenHBand="0" w:firstRowFirstColumn="0" w:firstRowLastColumn="0" w:lastRowFirstColumn="0" w:lastRowLastColumn="0"/>
-        </w:trPr>
-        <w:tc>
-          <w:tcPr>
-            <w:tcW w:w="830" w:type="dxa"/>
-          </w:tcPr>
-          <w:p>
-            <w:pPr>
-              <w:jc w:val="center"/>
-              <w:rPr>
-                <w:rFonts w:ascii="Helvetica" w:hAnsi="Helvetica"/>
-                <w:b/>
-                <w:sz w:val="20"/>
-                <w:szCs w:val="20"/>
-              </w:rPr>
-            </w:pPr>
-            <w:r>
-              <w:rPr>
-                <w:rFonts w:ascii="Helvetica" w:hAnsi="Helvetica"/>
-                <w:b/>
-                <w:sz w:val="20"/>
-                <w:szCs w:val="20"/>
-              </w:rPr>
-              <w:t>player</w:t>
-            </w:r>
-          </w:p>
-        </w:tc>
-        <w:tc>
-          <w:tcPr>
-            <w:tcW w:w="810" w:type="dxa"/>
-          </w:tcPr>
-          <w:p>
-            <w:pPr>
-              <w:jc w:val="center"/>
-              <w:rPr>
-                <w:rFonts w:ascii="Helvetica" w:hAnsi="Helvetica"/>
-                <w:b/>
-                <w:sz w:val="20"/>
-                <w:szCs w:val="20"/>
-              </w:rPr>
-            </w:pPr>
-            <w:r>
-              <w:rPr>
-                <w:rFonts w:ascii="Helvetica" w:hAnsi="Helvetica"/>
-                <w:b/>
-                <w:sz w:val="20"/>
-                <w:szCs w:val="20"/>
-              </w:rPr>
-              <w:t>high score</w:t>
-            </w:r>
-          </w:p>
-        </w:tc>
-        <w:tc>
-          <w:tcPr>
-            <w:tcW w:w="990" w:type="dxa"/>
-          </w:tcPr>
-          <w:p>
-            <w:pPr>
-              <w:jc w:val="center"/>
-              <w:rPr>
-                <w:rFonts w:ascii="Helvetica" w:hAnsi="Helvetica"/>
-                <w:b/>
-                <w:sz w:val="20"/>
-                <w:szCs w:val="20"/>
-              </w:rPr>
-            </w:pPr>
-            <w:r>
-              <w:rPr>
-                <w:rFonts w:ascii="Helvetica" w:hAnsi="Helvetica"/>
-                <w:b/>
-                <w:sz w:val="20"/>
-                <w:szCs w:val="20"/>
-              </w:rPr>
-              <w:t>average score</w:t>
-            </w:r>
-          </w:p>
-        </w:tc>
-        <w:tc>
-          <w:tcPr>
-            <w:tcW w:w="990" w:type="dxa"/>
-          </w:tcPr>
-          <w:p>
-            <w:pPr>
-              <w:jc w:val="center"/>
-              <w:rPr>
-                <w:rFonts w:ascii="Helvetica" w:hAnsi="Helvetica"/>
-                <w:b/>
-                <w:sz w:val="20"/>
-                <w:szCs w:val="20"/>
-              </w:rPr>
-            </w:pPr>
-            <w:r>
-              <w:rPr>
-                <w:rFonts w:ascii="Helvetica" w:hAnsi="Helvetica"/>
-                <w:b/>
-                <w:sz w:val="20"/>
-                <w:szCs w:val="20"/>
-              </w:rPr>
-              <w:t>times played</w:t>
-            </w:r>
-          </w:p>
-        </w:tc>
-      </w:tr>
-      <w:tr>
-        <w:tc>
-          <w:tcPr>
-            <w:tcW w:w="830" w:type="dxa"/>
-          </w:tcPr>
-          <w:p>
-            <w:pPr>
-              <w:rPr>
-                <w:rFonts w:ascii="Helvetica" w:hAnsi="Helvetica"/>
-                <w:sz w:val="20"/>
-                <w:szCs w:val="20"/>
-              </w:rPr>
-            </w:pPr>
-            <w:proofErr w:type="spellStart"/>
-            <w:r>
-              <w:rPr>
-                <w:rFonts w:ascii="Helvetica" w:hAnsi="Helvetica"/>
-                <w:sz w:val="20"/>
-                <w:szCs w:val="20"/>
-              </w:rPr>
-              <w:t>lucca</w:t>
-            </w:r>
-            <w:proofErr w:type="spellEnd"/>
-          </w:p>
-        </w:tc>
-        <w:tc>
-          <w:tcPr>
-            <w:tcW w:w="810" w:type="dxa"/>
-          </w:tcPr>
-          <w:p>
-            <w:pPr>
-              <w:jc w:val="right"/>
-              <w:rPr>
-                <w:rFonts w:ascii="Helvetica" w:hAnsi="Helvetica"/>
-                <w:sz w:val="20"/>
-                <w:szCs w:val="20"/>
-              </w:rPr>
-            </w:pPr>
-            <w:r>
-              <w:rPr>
-                <w:rFonts w:ascii="Helvetica" w:hAnsi="Helvetica"/>
-                <w:sz w:val="20"/>
-                <w:szCs w:val="20"/>
-              </w:rPr>
-              <w:t>5630</w:t>
-            </w:r>
-          </w:p>
-        </w:tc>
-        <w:tc>
-          <w:tcPr>
-            <w:tcW w:w="990" w:type="dxa"/>
-          </w:tcPr>
-          <w:p>
-            <w:pPr>
-              <w:jc w:val="right"/>
-              <w:rPr>
-                <w:rFonts w:ascii="Helvetica" w:hAnsi="Helvetica"/>
-                <w:sz w:val="20"/>
-                <w:szCs w:val="20"/>
-              </w:rPr>
-            </w:pPr>
-            <w:r>
-              <w:rPr>
-                <w:rFonts w:ascii="Helvetica" w:hAnsi="Helvetica"/>
-                <w:sz w:val="20"/>
-                <w:szCs w:val="20"/>
-              </w:rPr>
-              <w:t>5630</w:t>
-            </w:r>
-          </w:p>
-        </w:tc>
-        <w:tc>
-          <w:tcPr>
-            <w:tcW w:w="990" w:type="dxa"/>
-          </w:tcPr>
-          <w:p>
-            <w:pPr>
-              <w:jc w:val="right"/>
-              <w:rPr>
-                <w:rFonts w:ascii="Helvetica" w:hAnsi="Helvetica"/>
-                <w:sz w:val="20"/>
-                <w:szCs w:val="20"/>
-              </w:rPr>
-            </w:pPr>
-            <w:r>
-              <w:rPr>
-                <w:rFonts w:ascii="Helvetica" w:hAnsi="Helvetica"/>
-                <w:sz w:val="20"/>
-                <w:szCs w:val="20"/>
-              </w:rPr>
-              <w:t>1</w:t>
-            </w:r>
-          </w:p>
-        </w:tc>
-      </w:tr>
-      <w:tr>
-        <w:tc>
-          <w:tcPr>
-            <w:tcW w:w="830" w:type="dxa"/>
-          </w:tcPr>
-          <w:p>
-            <w:pPr>
-              <w:rPr>
-                <w:rFonts w:ascii="Helvetica" w:hAnsi="Helvetica"/>
-                <w:sz w:val="20"/>
-                <w:szCs w:val="20"/>
-              </w:rPr>
-            </w:pPr>
-            <w:proofErr w:type="spellStart"/>
-            <w:r>
-              <w:rPr>
-                <w:rFonts w:ascii="Helvetica" w:hAnsi="Helvetica"/>
-                <w:sz w:val="20"/>
-                <w:szCs w:val="20"/>
-              </w:rPr>
-              <w:t>crono</w:t>
-            </w:r>
-            <w:proofErr w:type="spellEnd"/>
-          </w:p>
-        </w:tc>
-        <w:tc>
-          <w:tcPr>
-            <w:tcW w:w="810" w:type="dxa"/>
-          </w:tcPr>
-          <w:p>
-            <w:pPr>
-              <w:jc w:val="right"/>
-              <w:rPr>
-                <w:rFonts w:ascii="Helvetica" w:hAnsi="Helvetica"/>
-                <w:sz w:val="20"/>
-                <w:szCs w:val="20"/>
-              </w:rPr>
-            </w:pPr>
-            <w:r>
-              <w:rPr>
-                <w:rFonts w:ascii="Helvetica" w:hAnsi="Helvetica"/>
-                <w:sz w:val="20"/>
-                <w:szCs w:val="20"/>
-              </w:rPr>
-              <w:t>470</w:t>
-            </w:r>
-          </w:p>
-        </w:tc>
-        <w:tc>
-          <w:tcPr>
-            <w:tcW w:w="990" w:type="dxa"/>
-          </w:tcPr>
-          <w:p>
-            <w:pPr>
-              <w:jc w:val="right"/>
-              <w:rPr>
-                <w:rFonts w:ascii="Helvetica" w:hAnsi="Helvetica"/>
-                <w:sz w:val="20"/>
-                <w:szCs w:val="20"/>
-              </w:rPr>
-            </w:pPr>
-            <w:r>
-              <w:rPr>
-                <w:rFonts w:ascii="Helvetica" w:hAnsi="Helvetica"/>
-                <w:sz w:val="20"/>
-                <w:szCs w:val="20"/>
-              </w:rPr>
-              <w:t>470</w:t>
-            </w:r>
-          </w:p>
-        </w:tc>
-        <w:tc>
-          <w:tcPr>
-            <w:tcW w:w="990" w:type="dxa"/>
-          </w:tcPr>
-          <w:p>
-            <w:pPr>
-              <w:jc w:val="right"/>
-              <w:rPr>
-                <w:rFonts w:ascii="Helvetica" w:hAnsi="Helvetica"/>
-                <w:sz w:val="20"/>
-                <w:szCs w:val="20"/>
-              </w:rPr>
-            </w:pPr>
-            <w:r>
-              <w:rPr>
-                <w:rFonts w:ascii="Helvetica" w:hAnsi="Helvetica"/>
-                <w:sz w:val="20"/>
-                <w:szCs w:val="20"/>
-              </w:rPr>
-              <w:t>1</w:t>
-            </w:r>
-          </w:p>
-        </w:tc>
-      </w:tr>
-    </w:tbl>
-    <w:p>
-      <w:pPr>
-        <w:pStyle w:val="ListParagraph"/>
-        <w:numPr>
-          <w:ilvl w:val="0"/>
-          <w:numId w:val="16"/>
-        </w:numPr>
-      </w:pPr>
-      <w:r>
-        <w:t xml:space="preserve">Finally, </w:t>
-      </w:r>
-      <w:r>
-        <w:t>we need</w:t>
-      </w:r>
-      <w:r>
-        <w:t xml:space="preserve"> a leaderboard for the whole game.</w:t>
-      </w:r>
-      <w:r>
-        <w:t xml:space="preserve"> </w:t>
-      </w:r>
-      <w:r>
-        <w:t>It is a l</w:t>
-      </w:r>
-      <w:r>
-        <w:t>ist</w:t>
-      </w:r>
-      <w:r>
-        <w:t xml:space="preserve"> of</w:t>
-      </w:r>
-      <w:r>
-        <w:t xml:space="preserve"> the top 10</w:t>
-      </w:r>
-      <w:r>
-        <w:t xml:space="preserve"> players, in order by highest score achieved</w:t>
-      </w:r>
-      <w:r>
-        <w:t xml:space="preserve"> in a game</w:t>
-      </w:r>
-      <w:r>
-        <w:t>,</w:t>
-      </w:r>
-      <w:r>
-        <w:t xml:space="preserve"> </w:t>
-      </w:r>
-      <w:r>
-        <w:t>with</w:t>
-      </w:r>
-      <w:r>
-        <w:t xml:space="preserve"> the hero </w:t>
-      </w:r>
-      <w:r>
-        <w:t>that game was played</w:t>
-      </w:r>
-      <w:r>
-        <w:t xml:space="preserve"> with</w:t>
-      </w:r>
-      <w:r>
-        <w:t xml:space="preserve"> and the date </w:t>
-      </w:r>
-      <w:r>
-        <w:t>that game was played</w:t>
-      </w:r>
-      <w:r>
-        <w:t xml:space="preserve">. </w:t>
-      </w:r>
-      <w:r>
-        <w:t xml:space="preserve">Create a query to generate this list for you, or use multiple queries and explain how you will </w:t>
-      </w:r>
-      <w:r>
-        <w:t>combine the results in Java code</w:t>
-      </w:r>
-      <w:r>
-        <w:t>. Example</w:t>
-      </w:r>
-      <w:r>
-        <w:t xml:space="preserve"> result</w:t>
-      </w:r>
-      <w:r>
-        <w:t>:</w:t>
+          <w:rStyle w:val="HTMLCode"/>
+        </w:rPr>
+      </w:pPr>
+      <w:r>
+        <w:rPr>
+          <w:rStyle w:val="HTMLCode"/>
+        </w:rPr>
+        <w:t>INSERT</w:t>
       </w:r>
     </w:p>
     <w:p>
       <w:pPr>
         <w:pStyle w:val="ListParagraph"/>
         <w:rPr>
-          <w:rFonts w:ascii="Helvetica" w:hAnsi="Helvetica"/>
-          <w:b/>
-          <w:sz w:val="20"/>
-          <w:szCs w:val="20"/>
-        </w:rPr>
-      </w:pPr>
-      <w:r>
-        <w:rPr>
-          <w:rFonts w:ascii="Helvetica" w:hAnsi="Helvetica"/>
-          <w:b/>
-          <w:sz w:val="20"/>
-          <w:szCs w:val="20"/>
-        </w:rPr>
-        <w:t>GAME LEADERBOARD</w:t>
+          <w:rStyle w:val="HTMLCode"/>
+        </w:rPr>
+      </w:pPr>
+      <w:r>
+        <w:rPr>
+          <w:rStyle w:val="HTMLCode"/>
+        </w:rPr>
+        <w:t>INTO invaders</w:t>
+      </w:r>
+      <w:r>
+        <w:rPr>
+          <w:rStyle w:val="HTMLCode"/>
+        </w:rPr>
+        <w:t xml:space="preserve"> (player, hero, score)</w:t>
       </w:r>
     </w:p>
-    <w:tbl>
-      <w:tblPr>
-        <w:tblStyle w:val="TableGrid5"/>
-        <w:tblW w:w="0" w:type="auto"/>
-        <w:tblInd w:w="727" w:type="dxa"/>
-        <w:tblLayout w:type="fixed"/>
-        <w:tblLook w:val="0420" w:firstRow="1" w:lastRow="0" w:firstColumn="0" w:lastColumn="0" w:noHBand="0" w:noVBand="1"/>
-        <w:tblCaption w:val="GAME LEADERBOARD"/>
-      </w:tblPr>
-      <w:tblGrid>
-        <w:gridCol w:w="830"/>
-        <w:gridCol w:w="810"/>
-        <w:gridCol w:w="900"/>
-        <w:gridCol w:w="1530"/>
-      </w:tblGrid>
-      <w:tr>
-        <w:trPr>
-          <w:cnfStyle w:val="100000000000" w:firstRow="1" w:lastRow="0" w:firstColumn="0" w:lastColumn="0" w:oddVBand="0" w:evenVBand="0" w:oddHBand="0" w:evenHBand="0" w:firstRowFirstColumn="0" w:firstRowLastColumn="0" w:lastRowFirstColumn="0" w:lastRowLastColumn="0"/>
-        </w:trPr>
-        <w:tc>
-          <w:tcPr>
-            <w:tcW w:w="830" w:type="dxa"/>
-          </w:tcPr>
-          <w:p>
-            <w:pPr>
-              <w:jc w:val="center"/>
-              <w:rPr>
-                <w:rFonts w:ascii="Helvetica" w:hAnsi="Helvetica"/>
-                <w:b/>
-                <w:sz w:val="20"/>
-                <w:szCs w:val="20"/>
-              </w:rPr>
-            </w:pPr>
-            <w:r>
-              <w:rPr>
-                <w:rFonts w:ascii="Helvetica" w:hAnsi="Helvetica"/>
-                <w:b/>
-                <w:sz w:val="20"/>
-                <w:szCs w:val="20"/>
-              </w:rPr>
-              <w:t>player</w:t>
-            </w:r>
-          </w:p>
-        </w:tc>
-        <w:tc>
-          <w:tcPr>
-            <w:tcW w:w="810" w:type="dxa"/>
-          </w:tcPr>
-          <w:p>
-            <w:pPr>
-              <w:jc w:val="center"/>
-              <w:rPr>
-                <w:rFonts w:ascii="Helvetica" w:hAnsi="Helvetica"/>
-                <w:b/>
-                <w:sz w:val="20"/>
-                <w:szCs w:val="20"/>
-              </w:rPr>
-            </w:pPr>
-            <w:r>
-              <w:rPr>
-                <w:rFonts w:ascii="Helvetica" w:hAnsi="Helvetica"/>
-                <w:b/>
-                <w:sz w:val="20"/>
-                <w:szCs w:val="20"/>
-              </w:rPr>
-              <w:t>score</w:t>
-            </w:r>
-          </w:p>
-        </w:tc>
-        <w:tc>
-          <w:tcPr>
-            <w:tcW w:w="900" w:type="dxa"/>
-          </w:tcPr>
-          <w:p>
-            <w:pPr>
-              <w:jc w:val="center"/>
-              <w:rPr>
-                <w:rFonts w:ascii="Helvetica" w:hAnsi="Helvetica"/>
-                <w:b/>
-                <w:sz w:val="20"/>
-                <w:szCs w:val="20"/>
-              </w:rPr>
-            </w:pPr>
-            <w:r>
-              <w:rPr>
-                <w:rFonts w:ascii="Helvetica" w:hAnsi="Helvetica"/>
-                <w:b/>
-                <w:sz w:val="20"/>
-                <w:szCs w:val="20"/>
-              </w:rPr>
-              <w:t>hero</w:t>
-            </w:r>
-          </w:p>
-        </w:tc>
-        <w:tc>
-          <w:tcPr>
-            <w:tcW w:w="1530" w:type="dxa"/>
-          </w:tcPr>
-          <w:p>
-            <w:pPr>
-              <w:jc w:val="center"/>
-              <w:rPr>
-                <w:rFonts w:ascii="Helvetica" w:hAnsi="Helvetica"/>
-                <w:b/>
-                <w:sz w:val="20"/>
-                <w:szCs w:val="20"/>
-              </w:rPr>
-            </w:pPr>
-            <w:r>
-              <w:rPr>
-                <w:rFonts w:ascii="Helvetica" w:hAnsi="Helvetica"/>
-                <w:b/>
-                <w:sz w:val="20"/>
-                <w:szCs w:val="20"/>
-              </w:rPr>
-              <w:t>date</w:t>
-            </w:r>
-          </w:p>
-        </w:tc>
-      </w:tr>
-      <w:tr>
-        <w:tc>
-          <w:tcPr>
-            <w:tcW w:w="830" w:type="dxa"/>
-          </w:tcPr>
-          <w:p>
-            <w:pPr>
-              <w:rPr>
-                <w:rFonts w:ascii="Helvetica" w:hAnsi="Helvetica"/>
-                <w:sz w:val="20"/>
-                <w:szCs w:val="20"/>
-              </w:rPr>
-            </w:pPr>
-            <w:proofErr w:type="spellStart"/>
-            <w:r>
-              <w:rPr>
-                <w:rFonts w:ascii="Helvetica" w:hAnsi="Helvetica"/>
-                <w:sz w:val="20"/>
-                <w:szCs w:val="20"/>
-              </w:rPr>
-              <w:t>lucca</w:t>
-            </w:r>
-            <w:proofErr w:type="spellEnd"/>
-          </w:p>
-        </w:tc>
-        <w:tc>
-          <w:tcPr>
-            <w:tcW w:w="810" w:type="dxa"/>
-          </w:tcPr>
-          <w:p>
-            <w:pPr>
-              <w:jc w:val="right"/>
-              <w:rPr>
-                <w:rFonts w:ascii="Helvetica" w:hAnsi="Helvetica"/>
-                <w:sz w:val="20"/>
-                <w:szCs w:val="20"/>
-              </w:rPr>
-            </w:pPr>
-            <w:r>
-              <w:rPr>
-                <w:rFonts w:ascii="Helvetica" w:hAnsi="Helvetica"/>
-                <w:sz w:val="20"/>
-                <w:szCs w:val="20"/>
-              </w:rPr>
-              <w:t>5630</w:t>
-            </w:r>
-          </w:p>
-        </w:tc>
-        <w:tc>
-          <w:tcPr>
-            <w:tcW w:w="900" w:type="dxa"/>
-          </w:tcPr>
-          <w:p>
-            <w:pPr>
-              <w:jc w:val="right"/>
-              <w:rPr>
-                <w:rFonts w:ascii="Helvetica" w:hAnsi="Helvetica"/>
-                <w:sz w:val="20"/>
-                <w:szCs w:val="20"/>
-              </w:rPr>
-            </w:pPr>
-            <w:r>
-              <w:rPr>
-                <w:rFonts w:ascii="Helvetica" w:hAnsi="Helvetica"/>
-                <w:sz w:val="20"/>
-                <w:szCs w:val="20"/>
-              </w:rPr>
-              <w:t>Ellis</w:t>
-            </w:r>
-          </w:p>
-        </w:tc>
-        <w:tc>
-          <w:tcPr>
-            <w:tcW w:w="1530" w:type="dxa"/>
-          </w:tcPr>
-          <w:p>
-            <w:pPr>
-              <w:jc w:val="right"/>
-              <w:rPr>
-                <w:rFonts w:ascii="Helvetica" w:hAnsi="Helvetica"/>
-                <w:sz w:val="20"/>
-                <w:szCs w:val="20"/>
-              </w:rPr>
-            </w:pPr>
-            <w:r>
-              <w:rPr>
-                <w:rFonts w:ascii="Helvetica" w:hAnsi="Helvetica"/>
-                <w:sz w:val="20"/>
-                <w:szCs w:val="20"/>
-              </w:rPr>
-              <w:t>Nov. 14, 2017</w:t>
-            </w:r>
-          </w:p>
-        </w:tc>
-      </w:tr>
-      <w:tr>
-        <w:tc>
-          <w:tcPr>
-            <w:tcW w:w="830" w:type="dxa"/>
-          </w:tcPr>
-          <w:p>
-            <w:pPr>
-              <w:rPr>
-                <w:rFonts w:ascii="Helvetica" w:hAnsi="Helvetica"/>
-                <w:sz w:val="20"/>
-                <w:szCs w:val="20"/>
-              </w:rPr>
-            </w:pPr>
-            <w:proofErr w:type="spellStart"/>
-            <w:r>
-              <w:rPr>
-                <w:rFonts w:ascii="Helvetica" w:hAnsi="Helvetica"/>
-                <w:sz w:val="20"/>
-                <w:szCs w:val="20"/>
-              </w:rPr>
-              <w:t>crono</w:t>
-            </w:r>
-            <w:proofErr w:type="spellEnd"/>
-          </w:p>
-        </w:tc>
-        <w:tc>
-          <w:tcPr>
-            <w:tcW w:w="810" w:type="dxa"/>
-          </w:tcPr>
-          <w:p>
-            <w:pPr>
-              <w:jc w:val="right"/>
-              <w:rPr>
-                <w:rFonts w:ascii="Helvetica" w:hAnsi="Helvetica"/>
-                <w:sz w:val="20"/>
-                <w:szCs w:val="20"/>
-              </w:rPr>
-            </w:pPr>
-            <w:r>
-              <w:rPr>
-                <w:rFonts w:ascii="Helvetica" w:hAnsi="Helvetica"/>
-                <w:sz w:val="20"/>
-                <w:szCs w:val="20"/>
-              </w:rPr>
-              <w:t>480</w:t>
-            </w:r>
-          </w:p>
-        </w:tc>
-        <w:tc>
-          <w:tcPr>
-            <w:tcW w:w="900" w:type="dxa"/>
-          </w:tcPr>
-          <w:p>
-            <w:pPr>
-              <w:jc w:val="right"/>
-              <w:rPr>
-                <w:rFonts w:ascii="Helvetica" w:hAnsi="Helvetica"/>
-                <w:sz w:val="20"/>
-                <w:szCs w:val="20"/>
-              </w:rPr>
-            </w:pPr>
-            <w:r>
-              <w:rPr>
-                <w:rFonts w:ascii="Helvetica" w:hAnsi="Helvetica"/>
-                <w:sz w:val="20"/>
-                <w:szCs w:val="20"/>
-              </w:rPr>
-              <w:t>Acton</w:t>
-            </w:r>
-          </w:p>
-        </w:tc>
-        <w:tc>
-          <w:tcPr>
-            <w:tcW w:w="1530" w:type="dxa"/>
-          </w:tcPr>
-          <w:p>
-            <w:pPr>
-              <w:jc w:val="right"/>
-              <w:rPr>
-                <w:rFonts w:ascii="Helvetica" w:hAnsi="Helvetica"/>
-                <w:sz w:val="20"/>
-                <w:szCs w:val="20"/>
-              </w:rPr>
-            </w:pPr>
-            <w:r>
-              <w:rPr>
-                <w:rFonts w:ascii="Helvetica" w:hAnsi="Helvetica"/>
-                <w:sz w:val="20"/>
-                <w:szCs w:val="20"/>
-              </w:rPr>
-              <w:t>Nov. 14, 2017</w:t>
-            </w:r>
-          </w:p>
-        </w:tc>
-      </w:tr>
-      <w:tr>
-        <w:tc>
-          <w:tcPr>
-            <w:tcW w:w="830" w:type="dxa"/>
-          </w:tcPr>
-          <w:p>
-            <w:pPr>
-              <w:rPr>
-                <w:rFonts w:ascii="Helvetica" w:hAnsi="Helvetica"/>
-                <w:sz w:val="20"/>
-                <w:szCs w:val="20"/>
-              </w:rPr>
-            </w:pPr>
-            <w:proofErr w:type="spellStart"/>
-            <w:r>
-              <w:rPr>
-                <w:rFonts w:ascii="Helvetica" w:hAnsi="Helvetica"/>
-                <w:sz w:val="20"/>
-                <w:szCs w:val="20"/>
-              </w:rPr>
-              <w:t>marle</w:t>
-            </w:r>
-            <w:proofErr w:type="spellEnd"/>
-          </w:p>
-        </w:tc>
-        <w:tc>
-          <w:tcPr>
-            <w:tcW w:w="810" w:type="dxa"/>
-          </w:tcPr>
-          <w:p>
-            <w:pPr>
-              <w:jc w:val="right"/>
-              <w:rPr>
-                <w:rFonts w:ascii="Helvetica" w:hAnsi="Helvetica"/>
-                <w:sz w:val="20"/>
-                <w:szCs w:val="20"/>
-              </w:rPr>
-            </w:pPr>
-            <w:r>
-              <w:rPr>
-                <w:rFonts w:ascii="Helvetica" w:hAnsi="Helvetica"/>
-                <w:sz w:val="20"/>
-                <w:szCs w:val="20"/>
-              </w:rPr>
-              <w:t>320</w:t>
-            </w:r>
-          </w:p>
-        </w:tc>
-        <w:tc>
-          <w:tcPr>
-            <w:tcW w:w="900" w:type="dxa"/>
-          </w:tcPr>
-          <w:p>
-            <w:pPr>
-              <w:jc w:val="right"/>
-              <w:rPr>
-                <w:rFonts w:ascii="Helvetica" w:hAnsi="Helvetica"/>
-                <w:sz w:val="20"/>
-                <w:szCs w:val="20"/>
-              </w:rPr>
-            </w:pPr>
-            <w:proofErr w:type="spellStart"/>
-            <w:r>
-              <w:rPr>
-                <w:rFonts w:ascii="Helvetica" w:hAnsi="Helvetica"/>
-                <w:sz w:val="20"/>
-                <w:szCs w:val="20"/>
-              </w:rPr>
-              <w:t>Currer</w:t>
-            </w:r>
-            <w:proofErr w:type="spellEnd"/>
-          </w:p>
-        </w:tc>
-        <w:tc>
-          <w:tcPr>
-            <w:tcW w:w="1530" w:type="dxa"/>
-          </w:tcPr>
-          <w:p>
-            <w:pPr>
-              <w:jc w:val="right"/>
-              <w:rPr>
-                <w:rFonts w:ascii="Helvetica" w:hAnsi="Helvetica"/>
-                <w:sz w:val="20"/>
-                <w:szCs w:val="20"/>
-              </w:rPr>
-            </w:pPr>
-            <w:r>
-              <w:rPr>
-                <w:rFonts w:ascii="Helvetica" w:hAnsi="Helvetica"/>
-                <w:sz w:val="20"/>
-                <w:szCs w:val="20"/>
-              </w:rPr>
-              <w:t>Nov. 14, 2017</w:t>
-            </w:r>
-          </w:p>
-        </w:tc>
-      </w:tr>
-    </w:tbl>
     <w:p>
       <w:pPr>
+        <w:pStyle w:val="ListParagraph"/>
+        <w:rPr>
+          <w:rStyle w:val="HTMLCode"/>
+        </w:rPr>
+      </w:pPr>
+      <w:r>
+        <w:rPr>
+          <w:rStyle w:val="HTMLCode"/>
+        </w:rPr>
+        <w:t>VALUES ('</w:t>
+      </w:r>
+      <w:proofErr w:type="spellStart"/>
+      <w:r>
+        <w:rPr>
+          <w:rStyle w:val="HTMLCode"/>
+        </w:rPr>
+        <w:t>crono</w:t>
+      </w:r>
+      <w:proofErr w:type="spellEnd"/>
+      <w:r>
+        <w:rPr>
+          <w:rStyle w:val="HTMLCode"/>
+        </w:rPr>
+        <w:t>', 1, 5</w:t>
+      </w:r>
+      <w:r>
+        <w:rPr>
+          <w:rStyle w:val="HTMLCode"/>
+        </w:rPr>
+        <w:t>0)</w:t>
+      </w:r>
+    </w:p>
+    <w:p>
+      <w:pPr>
+        <w:pStyle w:val="ListParagraph"/>
+      </w:pPr>
+      <w:r>
+        <w:t xml:space="preserve">Try it out in </w:t>
+      </w:r>
+      <w:proofErr w:type="spellStart"/>
+      <w:r>
+        <w:t>PhpMiniAdmin</w:t>
+      </w:r>
+      <w:proofErr w:type="spellEnd"/>
+      <w:r>
+        <w:t xml:space="preserve"> to see how auto increment and the timestamp work. Use SQL INSERT commands to add</w:t>
+      </w:r>
+      <w:r>
+        <w:t xml:space="preserve"> at least </w:t>
+      </w:r>
+      <w:r>
+        <w:t>5</w:t>
+      </w:r>
+      <w:r>
+        <w:t xml:space="preserve"> rows like in the example table above.</w:t>
+      </w:r>
+    </w:p>
+    <w:p>
+      <w:pPr>
         <w:pStyle w:val="BodyText"/>
       </w:pPr>
-      <w:r>
-        <w:t>Put all your queries and other notes into a document and upload it to Canvas by the posted due date.</w:t>
+    </w:p>
+    <w:p>
+      <w:pPr>
+        <w:pStyle w:val="BodyText"/>
+      </w:pPr>
+      <w:r>
+        <w:t xml:space="preserve">Put </w:t>
+      </w:r>
+      <w:r>
+        <w:t>the ER diagram and the SQL export</w:t>
+      </w:r>
+      <w:r>
+        <w:t xml:space="preserve"> into a document and upload it to Canvas by the posted due date.</w:t>
       </w:r>
     </w:p>
     <w:bookmarkEnd w:id="0"/>
@@ -2622,7 +1752,7 @@
 </file>
 
 <file path=word/endnotes.xml><?xml version="1.0" encoding="utf-8"?>
-<w:endnotes xmlns:wpc="http://schemas.microsoft.com/office/word/2010/wordprocessingCanvas" xmlns:cx="http://schemas.microsoft.com/office/drawing/2014/chartex" xmlns:cx1="http://schemas.microsoft.com/office/drawing/2015/9/8/chartex" xmlns:cx2="http://schemas.microsoft.com/office/drawing/2015/10/21/chartex" xmlns:cx3="http://schemas.microsoft.com/office/drawing/2016/5/9/chartex" xmlns:cx4="http://schemas.microsoft.com/office/drawing/2016/5/10/chartex" xmlns:cx5="http://schemas.microsoft.com/office/drawing/2016/5/11/chartex" xmlns:cx6="http://schemas.microsoft.com/office/drawing/2016/5/12/chartex" xmlns:cx7="http://schemas.microsoft.com/office/drawing/2016/5/13/chartex" xmlns:cx8="http://schemas.microsoft.com/office/drawing/2016/5/14/chartex" xmlns:mc="http://schemas.openxmlformats.org/markup-compatibility/2006" xmlns:aink="http://schemas.microsoft.com/office/drawing/2016/ink" xmlns:am3d="http://schemas.microsoft.com/office/drawing/2017/model3d" xmlns:o="urn:schemas-microsoft-com:office:office" xmlns:oel="http://schemas.microsoft.com/office/2019/extlst" xmlns:r="http://schemas.openxmlformats.org/officeDocument/2006/relationships" xmlns:m="http://schemas.openxmlformats.org/officeDocument/2006/math" xmlns:v="urn:schemas-microsoft-com:vml" xmlns:wp14="http://schemas.microsoft.com/office/word/2010/wordprocessingDrawing" xmlns:wp="http://schemas.openxmlformats.org/drawingml/2006/wordprocessingDrawing" xmlns:w10="urn:schemas-microsoft-com:office:word" xmlns:w="http://schemas.openxmlformats.org/wordprocessingml/2006/main" xmlns:w14="http://schemas.microsoft.com/office/word/2010/wordml" xmlns:w15="http://schemas.microsoft.com/office/word/2012/wordml" xmlns:w16cex="http://schemas.microsoft.com/office/word/2018/wordml/cex" xmlns:w16cid="http://schemas.microsoft.com/office/word/2016/wordml/cid" xmlns:w16="http://schemas.microsoft.com/office/word/2018/wordml" xmlns:w16sdtdh="http://schemas.microsoft.com/office/word/2020/wordml/sdtdatahash" xmlns:w16se="http://schemas.microsoft.com/office/word/2015/wordml/symex" xmlns:wpg="http://schemas.microsoft.com/office/word/2010/wordprocessingGroup" xmlns:wpi="http://schemas.microsoft.com/office/word/2010/wordprocessingInk" xmlns:wne="http://schemas.microsoft.com/office/word/2006/wordml" xmlns:wps="http://schemas.microsoft.com/office/word/2010/wordprocessingShape" mc:Ignorable="w14 w15 w16se w16cid w16 w16cex w16sdtdh wp14">
+<w:endnotes xmlns:wpc="http://schemas.microsoft.com/office/word/2010/wordprocessingCanvas" xmlns:cx="http://schemas.microsoft.com/office/drawing/2014/chartex" xmlns:cx1="http://schemas.microsoft.com/office/drawing/2015/9/8/chartex" xmlns:cx2="http://schemas.microsoft.com/office/drawing/2015/10/21/chartex" xmlns:cx3="http://schemas.microsoft.com/office/drawing/2016/5/9/chartex" xmlns:cx4="http://schemas.microsoft.com/office/drawing/2016/5/10/chartex" xmlns:cx5="http://schemas.microsoft.com/office/drawing/2016/5/11/chartex" xmlns:cx6="http://schemas.microsoft.com/office/drawing/2016/5/12/chartex" xmlns:cx7="http://schemas.microsoft.com/office/drawing/2016/5/13/chartex" xmlns:cx8="http://schemas.microsoft.com/office/drawing/2016/5/14/chartex" xmlns:mc="http://schemas.openxmlformats.org/markup-compatibility/2006" xmlns:aink="http://schemas.microsoft.com/office/drawing/2016/ink" xmlns:am3d="http://schemas.microsoft.com/office/drawing/2017/model3d" xmlns:o="urn:schemas-microsoft-com:office:office" xmlns:oel="http://schemas.microsoft.com/office/2019/extlst" xmlns:r="http://schemas.openxmlformats.org/officeDocument/2006/relationships" xmlns:m="http://schemas.openxmlformats.org/officeDocument/2006/math" xmlns:v="urn:schemas-microsoft-com:vml" xmlns:wp14="http://schemas.microsoft.com/office/word/2010/wordprocessingDrawing" xmlns:wp="http://schemas.openxmlformats.org/drawingml/2006/wordprocessingDrawing" xmlns:w10="urn:schemas-microsoft-com:office:word" xmlns:w="http://schemas.openxmlformats.org/wordprocessingml/2006/main" xmlns:w14="http://schemas.microsoft.com/office/word/2010/wordml" xmlns:w15="http://schemas.microsoft.com/office/word/2012/wordml" xmlns:w16cex="http://schemas.microsoft.com/office/word/2018/wordml/cex" xmlns:w16cid="http://schemas.microsoft.com/office/word/2016/wordml/cid" xmlns:w16="http://schemas.microsoft.com/office/word/2018/wordml" xmlns:w16du="http://schemas.microsoft.com/office/word/2023/wordml/word16du" xmlns:w16sdtdh="http://schemas.microsoft.com/office/word/2020/wordml/sdtdatahash" xmlns:w16sdtfl="http://schemas.microsoft.com/office/word/2024/wordml/sdtformatlock" xmlns:w16se="http://schemas.microsoft.com/office/word/2015/wordml/symex" xmlns:wpg="http://schemas.microsoft.com/office/word/2010/wordprocessingGroup" xmlns:wpi="http://schemas.microsoft.com/office/word/2010/wordprocessingInk" xmlns:wne="http://schemas.microsoft.com/office/word/2006/wordml" xmlns:wps="http://schemas.microsoft.com/office/word/2010/wordprocessingShape" mc:Ignorable="w14 w15 w16se w16cid w16 w16cex w16sdtdh w16sdtfl w16du wp14">
   <w:endnote w:type="separator" w:id="-1">
     <w:p>
       <w:r>
@@ -2641,7 +1771,7 @@
 </file>
 
 <file path=word/footer1.xml><?xml version="1.0" encoding="utf-8"?>
-<w:ftr xmlns:wpc="http://schemas.microsoft.com/office/word/2010/wordprocessingCanvas" xmlns:cx="http://schemas.microsoft.com/office/drawing/2014/chartex" xmlns:cx1="http://schemas.microsoft.com/office/drawing/2015/9/8/chartex" xmlns:cx2="http://schemas.microsoft.com/office/drawing/2015/10/21/chartex" xmlns:cx3="http://schemas.microsoft.com/office/drawing/2016/5/9/chartex" xmlns:cx4="http://schemas.microsoft.com/office/drawing/2016/5/10/chartex" xmlns:cx5="http://schemas.microsoft.com/office/drawing/2016/5/11/chartex" xmlns:cx6="http://schemas.microsoft.com/office/drawing/2016/5/12/chartex" xmlns:cx7="http://schemas.microsoft.com/office/drawing/2016/5/13/chartex" xmlns:cx8="http://schemas.microsoft.com/office/drawing/2016/5/14/chartex" xmlns:mc="http://schemas.openxmlformats.org/markup-compatibility/2006" xmlns:aink="http://schemas.microsoft.com/office/drawing/2016/ink" xmlns:am3d="http://schemas.microsoft.com/office/drawing/2017/model3d" xmlns:o="urn:schemas-microsoft-com:office:office" xmlns:oel="http://schemas.microsoft.com/office/2019/extlst" xmlns:r="http://schemas.openxmlformats.org/officeDocument/2006/relationships" xmlns:m="http://schemas.openxmlformats.org/officeDocument/2006/math" xmlns:v="urn:schemas-microsoft-com:vml" xmlns:wp14="http://schemas.microsoft.com/office/word/2010/wordprocessingDrawing" xmlns:wp="http://schemas.openxmlformats.org/drawingml/2006/wordprocessingDrawing" xmlns:w10="urn:schemas-microsoft-com:office:word" xmlns:w="http://schemas.openxmlformats.org/wordprocessingml/2006/main" xmlns:w14="http://schemas.microsoft.com/office/word/2010/wordml" xmlns:w15="http://schemas.microsoft.com/office/word/2012/wordml" xmlns:w16cex="http://schemas.microsoft.com/office/word/2018/wordml/cex" xmlns:w16cid="http://schemas.microsoft.com/office/word/2016/wordml/cid" xmlns:w16="http://schemas.microsoft.com/office/word/2018/wordml" xmlns:w16sdtdh="http://schemas.microsoft.com/office/word/2020/wordml/sdtdatahash" xmlns:w16se="http://schemas.microsoft.com/office/word/2015/wordml/symex" xmlns:wpg="http://schemas.microsoft.com/office/word/2010/wordprocessingGroup" xmlns:wpi="http://schemas.microsoft.com/office/word/2010/wordprocessingInk" xmlns:wne="http://schemas.microsoft.com/office/word/2006/wordml" xmlns:wps="http://schemas.microsoft.com/office/word/2010/wordprocessingShape" mc:Ignorable="w14 w15 w16se w16cid w16 w16cex w16sdtdh wp14">
+<w:ftr xmlns:wpc="http://schemas.microsoft.com/office/word/2010/wordprocessingCanvas" xmlns:cx="http://schemas.microsoft.com/office/drawing/2014/chartex" xmlns:cx1="http://schemas.microsoft.com/office/drawing/2015/9/8/chartex" xmlns:cx2="http://schemas.microsoft.com/office/drawing/2015/10/21/chartex" xmlns:cx3="http://schemas.microsoft.com/office/drawing/2016/5/9/chartex" xmlns:cx4="http://schemas.microsoft.com/office/drawing/2016/5/10/chartex" xmlns:cx5="http://schemas.microsoft.com/office/drawing/2016/5/11/chartex" xmlns:cx6="http://schemas.microsoft.com/office/drawing/2016/5/12/chartex" xmlns:cx7="http://schemas.microsoft.com/office/drawing/2016/5/13/chartex" xmlns:cx8="http://schemas.microsoft.com/office/drawing/2016/5/14/chartex" xmlns:mc="http://schemas.openxmlformats.org/markup-compatibility/2006" xmlns:aink="http://schemas.microsoft.com/office/drawing/2016/ink" xmlns:am3d="http://schemas.microsoft.com/office/drawing/2017/model3d" xmlns:o="urn:schemas-microsoft-com:office:office" xmlns:oel="http://schemas.microsoft.com/office/2019/extlst" xmlns:r="http://schemas.openxmlformats.org/officeDocument/2006/relationships" xmlns:m="http://schemas.openxmlformats.org/officeDocument/2006/math" xmlns:v="urn:schemas-microsoft-com:vml" xmlns:wp14="http://schemas.microsoft.com/office/word/2010/wordprocessingDrawing" xmlns:wp="http://schemas.openxmlformats.org/drawingml/2006/wordprocessingDrawing" xmlns:w10="urn:schemas-microsoft-com:office:word" xmlns:w="http://schemas.openxmlformats.org/wordprocessingml/2006/main" xmlns:w14="http://schemas.microsoft.com/office/word/2010/wordml" xmlns:w15="http://schemas.microsoft.com/office/word/2012/wordml" xmlns:w16cex="http://schemas.microsoft.com/office/word/2018/wordml/cex" xmlns:w16cid="http://schemas.microsoft.com/office/word/2016/wordml/cid" xmlns:w16="http://schemas.microsoft.com/office/word/2018/wordml" xmlns:w16du="http://schemas.microsoft.com/office/word/2023/wordml/word16du" xmlns:w16sdtdh="http://schemas.microsoft.com/office/word/2020/wordml/sdtdatahash" xmlns:w16sdtfl="http://schemas.microsoft.com/office/word/2024/wordml/sdtformatlock" xmlns:w16se="http://schemas.microsoft.com/office/word/2015/wordml/symex" xmlns:wpg="http://schemas.microsoft.com/office/word/2010/wordprocessingGroup" xmlns:wpi="http://schemas.microsoft.com/office/word/2010/wordprocessingInk" xmlns:wne="http://schemas.microsoft.com/office/word/2006/wordml" xmlns:wps="http://schemas.microsoft.com/office/word/2010/wordprocessingShape" mc:Ignorable="w14 w15 w16se w16cid w16 w16cex w16sdtdh w16sdtfl w16du wp14">
   <w:tbl>
     <w:tblPr>
       <w:tblStyle w:val="TableGrid"/>
@@ -2771,7 +1901,13 @@
             <w:rPr>
               <w:rFonts w:ascii="Times New Roman" w:eastAsia="Times New Roman" w:hAnsi="Times New Roman" w:cs="Times New Roman"/>
             </w:rPr>
-            <w:t>–2023</w:t>
+            <w:t>–202</w:t>
+          </w:r>
+          <w:r>
+            <w:rPr>
+              <w:rFonts w:ascii="Times New Roman" w:eastAsia="Times New Roman" w:hAnsi="Times New Roman" w:cs="Times New Roman"/>
+            </w:rPr>
+            <w:t>5</w:t>
           </w:r>
           <w:r>
             <w:rPr>
@@ -2821,7 +1957,7 @@
 </file>
 
 <file path=word/footnotes.xml><?xml version="1.0" encoding="utf-8"?>
-<w:footnotes xmlns:wpc="http://schemas.microsoft.com/office/word/2010/wordprocessingCanvas" xmlns:cx="http://schemas.microsoft.com/office/drawing/2014/chartex" xmlns:cx1="http://schemas.microsoft.com/office/drawing/2015/9/8/chartex" xmlns:cx2="http://schemas.microsoft.com/office/drawing/2015/10/21/chartex" xmlns:cx3="http://schemas.microsoft.com/office/drawing/2016/5/9/chartex" xmlns:cx4="http://schemas.microsoft.com/office/drawing/2016/5/10/chartex" xmlns:cx5="http://schemas.microsoft.com/office/drawing/2016/5/11/chartex" xmlns:cx6="http://schemas.microsoft.com/office/drawing/2016/5/12/chartex" xmlns:cx7="http://schemas.microsoft.com/office/drawing/2016/5/13/chartex" xmlns:cx8="http://schemas.microsoft.com/office/drawing/2016/5/14/chartex" xmlns:mc="http://schemas.openxmlformats.org/markup-compatibility/2006" xmlns:aink="http://schemas.microsoft.com/office/drawing/2016/ink" xmlns:am3d="http://schemas.microsoft.com/office/drawing/2017/model3d" xmlns:o="urn:schemas-microsoft-com:office:office" xmlns:oel="http://schemas.microsoft.com/office/2019/extlst" xmlns:r="http://schemas.openxmlformats.org/officeDocument/2006/relationships" xmlns:m="http://schemas.openxmlformats.org/officeDocument/2006/math" xmlns:v="urn:schemas-microsoft-com:vml" xmlns:wp14="http://schemas.microsoft.com/office/word/2010/wordprocessingDrawing" xmlns:wp="http://schemas.openxmlformats.org/drawingml/2006/wordprocessingDrawing" xmlns:w10="urn:schemas-microsoft-com:office:word" xmlns:w="http://schemas.openxmlformats.org/wordprocessingml/2006/main" xmlns:w14="http://schemas.microsoft.com/office/word/2010/wordml" xmlns:w15="http://schemas.microsoft.com/office/word/2012/wordml" xmlns:w16cex="http://schemas.microsoft.com/office/word/2018/wordml/cex" xmlns:w16cid="http://schemas.microsoft.com/office/word/2016/wordml/cid" xmlns:w16="http://schemas.microsoft.com/office/word/2018/wordml" xmlns:w16sdtdh="http://schemas.microsoft.com/office/word/2020/wordml/sdtdatahash" xmlns:w16se="http://schemas.microsoft.com/office/word/2015/wordml/symex" xmlns:wpg="http://schemas.microsoft.com/office/word/2010/wordprocessingGroup" xmlns:wpi="http://schemas.microsoft.com/office/word/2010/wordprocessingInk" xmlns:wne="http://schemas.microsoft.com/office/word/2006/wordml" xmlns:wps="http://schemas.microsoft.com/office/word/2010/wordprocessingShape" mc:Ignorable="w14 w15 w16se w16cid w16 w16cex w16sdtdh wp14">
+<w:footnotes xmlns:wpc="http://schemas.microsoft.com/office/word/2010/wordprocessingCanvas" xmlns:cx="http://schemas.microsoft.com/office/drawing/2014/chartex" xmlns:cx1="http://schemas.microsoft.com/office/drawing/2015/9/8/chartex" xmlns:cx2="http://schemas.microsoft.com/office/drawing/2015/10/21/chartex" xmlns:cx3="http://schemas.microsoft.com/office/drawing/2016/5/9/chartex" xmlns:cx4="http://schemas.microsoft.com/office/drawing/2016/5/10/chartex" xmlns:cx5="http://schemas.microsoft.com/office/drawing/2016/5/11/chartex" xmlns:cx6="http://schemas.microsoft.com/office/drawing/2016/5/12/chartex" xmlns:cx7="http://schemas.microsoft.com/office/drawing/2016/5/13/chartex" xmlns:cx8="http://schemas.microsoft.com/office/drawing/2016/5/14/chartex" xmlns:mc="http://schemas.openxmlformats.org/markup-compatibility/2006" xmlns:aink="http://schemas.microsoft.com/office/drawing/2016/ink" xmlns:am3d="http://schemas.microsoft.com/office/drawing/2017/model3d" xmlns:o="urn:schemas-microsoft-com:office:office" xmlns:oel="http://schemas.microsoft.com/office/2019/extlst" xmlns:r="http://schemas.openxmlformats.org/officeDocument/2006/relationships" xmlns:m="http://schemas.openxmlformats.org/officeDocument/2006/math" xmlns:v="urn:schemas-microsoft-com:vml" xmlns:wp14="http://schemas.microsoft.com/office/word/2010/wordprocessingDrawing" xmlns:wp="http://schemas.openxmlformats.org/drawingml/2006/wordprocessingDrawing" xmlns:w10="urn:schemas-microsoft-com:office:word" xmlns:w="http://schemas.openxmlformats.org/wordprocessingml/2006/main" xmlns:w14="http://schemas.microsoft.com/office/word/2010/wordml" xmlns:w15="http://schemas.microsoft.com/office/word/2012/wordml" xmlns:w16cex="http://schemas.microsoft.com/office/word/2018/wordml/cex" xmlns:w16cid="http://schemas.microsoft.com/office/word/2016/wordml/cid" xmlns:w16="http://schemas.microsoft.com/office/word/2018/wordml" xmlns:w16du="http://schemas.microsoft.com/office/word/2023/wordml/word16du" xmlns:w16sdtdh="http://schemas.microsoft.com/office/word/2020/wordml/sdtdatahash" xmlns:w16sdtfl="http://schemas.microsoft.com/office/word/2024/wordml/sdtformatlock" xmlns:w16se="http://schemas.microsoft.com/office/word/2015/wordml/symex" xmlns:wpg="http://schemas.microsoft.com/office/word/2010/wordprocessingGroup" xmlns:wpi="http://schemas.microsoft.com/office/word/2010/wordprocessingInk" xmlns:wne="http://schemas.microsoft.com/office/word/2006/wordml" xmlns:wps="http://schemas.microsoft.com/office/word/2010/wordprocessingShape" mc:Ignorable="w14 w15 w16se w16cid w16 w16cex w16sdtdh w16sdtfl w16du wp14">
   <w:footnote w:type="separator" w:id="-1">
     <w:p>
       <w:r>
@@ -2840,7 +1976,7 @@
 </file>
 
 <file path=word/header1.xml><?xml version="1.0" encoding="utf-8"?>
-<w:hdr xmlns:wpc="http://schemas.microsoft.com/office/word/2010/wordprocessingCanvas" xmlns:cx="http://schemas.microsoft.com/office/drawing/2014/chartex" xmlns:cx1="http://schemas.microsoft.com/office/drawing/2015/9/8/chartex" xmlns:cx2="http://schemas.microsoft.com/office/drawing/2015/10/21/chartex" xmlns:cx3="http://schemas.microsoft.com/office/drawing/2016/5/9/chartex" xmlns:cx4="http://schemas.microsoft.com/office/drawing/2016/5/10/chartex" xmlns:cx5="http://schemas.microsoft.com/office/drawing/2016/5/11/chartex" xmlns:cx6="http://schemas.microsoft.com/office/drawing/2016/5/12/chartex" xmlns:cx7="http://schemas.microsoft.com/office/drawing/2016/5/13/chartex" xmlns:cx8="http://schemas.microsoft.com/office/drawing/2016/5/14/chartex" xmlns:mc="http://schemas.openxmlformats.org/markup-compatibility/2006" xmlns:aink="http://schemas.microsoft.com/office/drawing/2016/ink" xmlns:am3d="http://schemas.microsoft.com/office/drawing/2017/model3d" xmlns:o="urn:schemas-microsoft-com:office:office" xmlns:oel="http://schemas.microsoft.com/office/2019/extlst" xmlns:r="http://schemas.openxmlformats.org/officeDocument/2006/relationships" xmlns:m="http://schemas.openxmlformats.org/officeDocument/2006/math" xmlns:v="urn:schemas-microsoft-com:vml" xmlns:wp14="http://schemas.microsoft.com/office/word/2010/wordprocessingDrawing" xmlns:wp="http://schemas.openxmlformats.org/drawingml/2006/wordprocessingDrawing" xmlns:w10="urn:schemas-microsoft-com:office:word" xmlns:w="http://schemas.openxmlformats.org/wordprocessingml/2006/main" xmlns:w14="http://schemas.microsoft.com/office/word/2010/wordml" xmlns:w15="http://schemas.microsoft.com/office/word/2012/wordml" xmlns:w16cex="http://schemas.microsoft.com/office/word/2018/wordml/cex" xmlns:w16cid="http://schemas.microsoft.com/office/word/2016/wordml/cid" xmlns:w16="http://schemas.microsoft.com/office/word/2018/wordml" xmlns:w16sdtdh="http://schemas.microsoft.com/office/word/2020/wordml/sdtdatahash" xmlns:w16se="http://schemas.microsoft.com/office/word/2015/wordml/symex" xmlns:wpg="http://schemas.microsoft.com/office/word/2010/wordprocessingGroup" xmlns:wpi="http://schemas.microsoft.com/office/word/2010/wordprocessingInk" xmlns:wne="http://schemas.microsoft.com/office/word/2006/wordml" xmlns:wps="http://schemas.microsoft.com/office/word/2010/wordprocessingShape" mc:Ignorable="w14 w15 w16se w16cid w16 w16cex w16sdtdh wp14">
+<w:hdr xmlns:wpc="http://schemas.microsoft.com/office/word/2010/wordprocessingCanvas" xmlns:cx="http://schemas.microsoft.com/office/drawing/2014/chartex" xmlns:cx1="http://schemas.microsoft.com/office/drawing/2015/9/8/chartex" xmlns:cx2="http://schemas.microsoft.com/office/drawing/2015/10/21/chartex" xmlns:cx3="http://schemas.microsoft.com/office/drawing/2016/5/9/chartex" xmlns:cx4="http://schemas.microsoft.com/office/drawing/2016/5/10/chartex" xmlns:cx5="http://schemas.microsoft.com/office/drawing/2016/5/11/chartex" xmlns:cx6="http://schemas.microsoft.com/office/drawing/2016/5/12/chartex" xmlns:cx7="http://schemas.microsoft.com/office/drawing/2016/5/13/chartex" xmlns:cx8="http://schemas.microsoft.com/office/drawing/2016/5/14/chartex" xmlns:mc="http://schemas.openxmlformats.org/markup-compatibility/2006" xmlns:aink="http://schemas.microsoft.com/office/drawing/2016/ink" xmlns:am3d="http://schemas.microsoft.com/office/drawing/2017/model3d" xmlns:o="urn:schemas-microsoft-com:office:office" xmlns:oel="http://schemas.microsoft.com/office/2019/extlst" xmlns:r="http://schemas.openxmlformats.org/officeDocument/2006/relationships" xmlns:m="http://schemas.openxmlformats.org/officeDocument/2006/math" xmlns:v="urn:schemas-microsoft-com:vml" xmlns:wp14="http://schemas.microsoft.com/office/word/2010/wordprocessingDrawing" xmlns:wp="http://schemas.openxmlformats.org/drawingml/2006/wordprocessingDrawing" xmlns:w10="urn:schemas-microsoft-com:office:word" xmlns:w="http://schemas.openxmlformats.org/wordprocessingml/2006/main" xmlns:w14="http://schemas.microsoft.com/office/word/2010/wordml" xmlns:w15="http://schemas.microsoft.com/office/word/2012/wordml" xmlns:w16cex="http://schemas.microsoft.com/office/word/2018/wordml/cex" xmlns:w16cid="http://schemas.microsoft.com/office/word/2016/wordml/cid" xmlns:w16="http://schemas.microsoft.com/office/word/2018/wordml" xmlns:w16du="http://schemas.microsoft.com/office/word/2023/wordml/word16du" xmlns:w16sdtdh="http://schemas.microsoft.com/office/word/2020/wordml/sdtdatahash" xmlns:w16sdtfl="http://schemas.microsoft.com/office/word/2024/wordml/sdtformatlock" xmlns:w16se="http://schemas.microsoft.com/office/word/2015/wordml/symex" xmlns:wpg="http://schemas.microsoft.com/office/word/2010/wordprocessingGroup" xmlns:wpi="http://schemas.microsoft.com/office/word/2010/wordprocessingInk" xmlns:wne="http://schemas.microsoft.com/office/word/2006/wordml" xmlns:wps="http://schemas.microsoft.com/office/word/2010/wordprocessingShape" mc:Ignorable="w14 w15 w16se w16cid w16 w16cex w16sdtdh w16sdtfl w16du wp14">
   <w:p>
     <w:pPr>
       <w:tabs>
@@ -2893,7 +2029,7 @@
 </file>
 
 <file path=word/header2.xml><?xml version="1.0" encoding="utf-8"?>
-<w:hdr xmlns:wpc="http://schemas.microsoft.com/office/word/2010/wordprocessingCanvas" xmlns:cx="http://schemas.microsoft.com/office/drawing/2014/chartex" xmlns:cx1="http://schemas.microsoft.com/office/drawing/2015/9/8/chartex" xmlns:cx2="http://schemas.microsoft.com/office/drawing/2015/10/21/chartex" xmlns:cx3="http://schemas.microsoft.com/office/drawing/2016/5/9/chartex" xmlns:cx4="http://schemas.microsoft.com/office/drawing/2016/5/10/chartex" xmlns:cx5="http://schemas.microsoft.com/office/drawing/2016/5/11/chartex" xmlns:cx6="http://schemas.microsoft.com/office/drawing/2016/5/12/chartex" xmlns:cx7="http://schemas.microsoft.com/office/drawing/2016/5/13/chartex" xmlns:cx8="http://schemas.microsoft.com/office/drawing/2016/5/14/chartex" xmlns:mc="http://schemas.openxmlformats.org/markup-compatibility/2006" xmlns:aink="http://schemas.microsoft.com/office/drawing/2016/ink" xmlns:am3d="http://schemas.microsoft.com/office/drawing/2017/model3d" xmlns:o="urn:schemas-microsoft-com:office:office" xmlns:oel="http://schemas.microsoft.com/office/2019/extlst" xmlns:r="http://schemas.openxmlformats.org/officeDocument/2006/relationships" xmlns:m="http://schemas.openxmlformats.org/officeDocument/2006/math" xmlns:v="urn:schemas-microsoft-com:vml" xmlns:wp14="http://schemas.microsoft.com/office/word/2010/wordprocessingDrawing" xmlns:wp="http://schemas.openxmlformats.org/drawingml/2006/wordprocessingDrawing" xmlns:w10="urn:schemas-microsoft-com:office:word" xmlns:w="http://schemas.openxmlformats.org/wordprocessingml/2006/main" xmlns:w14="http://schemas.microsoft.com/office/word/2010/wordml" xmlns:w15="http://schemas.microsoft.com/office/word/2012/wordml" xmlns:w16cex="http://schemas.microsoft.com/office/word/2018/wordml/cex" xmlns:w16cid="http://schemas.microsoft.com/office/word/2016/wordml/cid" xmlns:w16="http://schemas.microsoft.com/office/word/2018/wordml" xmlns:w16sdtdh="http://schemas.microsoft.com/office/word/2020/wordml/sdtdatahash" xmlns:w16se="http://schemas.microsoft.com/office/word/2015/wordml/symex" xmlns:wpg="http://schemas.microsoft.com/office/word/2010/wordprocessingGroup" xmlns:wpi="http://schemas.microsoft.com/office/word/2010/wordprocessingInk" xmlns:wne="http://schemas.microsoft.com/office/word/2006/wordml" xmlns:wps="http://schemas.microsoft.com/office/word/2010/wordprocessingShape" mc:Ignorable="w14 w15 w16se w16cid w16 w16cex w16sdtdh wp14">
+<w:hdr xmlns:wpc="http://schemas.microsoft.com/office/word/2010/wordprocessingCanvas" xmlns:cx="http://schemas.microsoft.com/office/drawing/2014/chartex" xmlns:cx1="http://schemas.microsoft.com/office/drawing/2015/9/8/chartex" xmlns:cx2="http://schemas.microsoft.com/office/drawing/2015/10/21/chartex" xmlns:cx3="http://schemas.microsoft.com/office/drawing/2016/5/9/chartex" xmlns:cx4="http://schemas.microsoft.com/office/drawing/2016/5/10/chartex" xmlns:cx5="http://schemas.microsoft.com/office/drawing/2016/5/11/chartex" xmlns:cx6="http://schemas.microsoft.com/office/drawing/2016/5/12/chartex" xmlns:cx7="http://schemas.microsoft.com/office/drawing/2016/5/13/chartex" xmlns:cx8="http://schemas.microsoft.com/office/drawing/2016/5/14/chartex" xmlns:mc="http://schemas.openxmlformats.org/markup-compatibility/2006" xmlns:aink="http://schemas.microsoft.com/office/drawing/2016/ink" xmlns:am3d="http://schemas.microsoft.com/office/drawing/2017/model3d" xmlns:o="urn:schemas-microsoft-com:office:office" xmlns:oel="http://schemas.microsoft.com/office/2019/extlst" xmlns:r="http://schemas.openxmlformats.org/officeDocument/2006/relationships" xmlns:m="http://schemas.openxmlformats.org/officeDocument/2006/math" xmlns:v="urn:schemas-microsoft-com:vml" xmlns:wp14="http://schemas.microsoft.com/office/word/2010/wordprocessingDrawing" xmlns:wp="http://schemas.openxmlformats.org/drawingml/2006/wordprocessingDrawing" xmlns:w10="urn:schemas-microsoft-com:office:word" xmlns:w="http://schemas.openxmlformats.org/wordprocessingml/2006/main" xmlns:w14="http://schemas.microsoft.com/office/word/2010/wordml" xmlns:w15="http://schemas.microsoft.com/office/word/2012/wordml" xmlns:w16cex="http://schemas.microsoft.com/office/word/2018/wordml/cex" xmlns:w16cid="http://schemas.microsoft.com/office/word/2016/wordml/cid" xmlns:w16="http://schemas.microsoft.com/office/word/2018/wordml" xmlns:w16du="http://schemas.microsoft.com/office/word/2023/wordml/word16du" xmlns:w16sdtdh="http://schemas.microsoft.com/office/word/2020/wordml/sdtdatahash" xmlns:w16sdtfl="http://schemas.microsoft.com/office/word/2024/wordml/sdtformatlock" xmlns:w16se="http://schemas.microsoft.com/office/word/2015/wordml/symex" xmlns:wpg="http://schemas.microsoft.com/office/word/2010/wordprocessingGroup" xmlns:wpi="http://schemas.microsoft.com/office/word/2010/wordprocessingInk" xmlns:wne="http://schemas.microsoft.com/office/word/2006/wordml" xmlns:wps="http://schemas.microsoft.com/office/word/2010/wordprocessingShape" mc:Ignorable="w14 w15 w16se w16cid w16 w16cex w16sdtdh w16sdtfl w16du wp14">
   <w:p>
     <w:pPr>
       <w:tabs>
@@ -2934,7 +2070,7 @@
 </file>
 
 <file path=word/numbering.xml><?xml version="1.0" encoding="utf-8"?>
-<w:numbering xmlns:wpc="http://schemas.microsoft.com/office/word/2010/wordprocessingCanvas" xmlns:cx="http://schemas.microsoft.com/office/drawing/2014/chartex" xmlns:cx1="http://schemas.microsoft.com/office/drawing/2015/9/8/chartex" xmlns:cx2="http://schemas.microsoft.com/office/drawing/2015/10/21/chartex" xmlns:cx3="http://schemas.microsoft.com/office/drawing/2016/5/9/chartex" xmlns:cx4="http://schemas.microsoft.com/office/drawing/2016/5/10/chartex" xmlns:cx5="http://schemas.microsoft.com/office/drawing/2016/5/11/chartex" xmlns:cx6="http://schemas.microsoft.com/office/drawing/2016/5/12/chartex" xmlns:cx7="http://schemas.microsoft.com/office/drawing/2016/5/13/chartex" xmlns:cx8="http://schemas.microsoft.com/office/drawing/2016/5/14/chartex" xmlns:mc="http://schemas.openxmlformats.org/markup-compatibility/2006" xmlns:aink="http://schemas.microsoft.com/office/drawing/2016/ink" xmlns:am3d="http://schemas.microsoft.com/office/drawing/2017/model3d" xmlns:o="urn:schemas-microsoft-com:office:office" xmlns:oel="http://schemas.microsoft.com/office/2019/extlst" xmlns:r="http://schemas.openxmlformats.org/officeDocument/2006/relationships" xmlns:m="http://schemas.openxmlformats.org/officeDocument/2006/math" xmlns:v="urn:schemas-microsoft-com:vml" xmlns:wp14="http://schemas.microsoft.com/office/word/2010/wordprocessingDrawing" xmlns:wp="http://schemas.openxmlformats.org/drawingml/2006/wordprocessingDrawing" xmlns:w10="urn:schemas-microsoft-com:office:word" xmlns:w="http://schemas.openxmlformats.org/wordprocessingml/2006/main" xmlns:w14="http://schemas.microsoft.com/office/word/2010/wordml" xmlns:w15="http://schemas.microsoft.com/office/word/2012/wordml" xmlns:w16cex="http://schemas.microsoft.com/office/word/2018/wordml/cex" xmlns:w16cid="http://schemas.microsoft.com/office/word/2016/wordml/cid" xmlns:w16="http://schemas.microsoft.com/office/word/2018/wordml" xmlns:w16sdtdh="http://schemas.microsoft.com/office/word/2020/wordml/sdtdatahash" xmlns:w16se="http://schemas.microsoft.com/office/word/2015/wordml/symex" xmlns:wpg="http://schemas.microsoft.com/office/word/2010/wordprocessingGroup" xmlns:wpi="http://schemas.microsoft.com/office/word/2010/wordprocessingInk" xmlns:wne="http://schemas.microsoft.com/office/word/2006/wordml" xmlns:wps="http://schemas.microsoft.com/office/word/2010/wordprocessingShape" mc:Ignorable="w14 w15 w16se w16cid w16 w16cex w16sdtdh wp14">
+<w:numbering xmlns:wpc="http://schemas.microsoft.com/office/word/2010/wordprocessingCanvas" xmlns:cx="http://schemas.microsoft.com/office/drawing/2014/chartex" xmlns:cx1="http://schemas.microsoft.com/office/drawing/2015/9/8/chartex" xmlns:cx2="http://schemas.microsoft.com/office/drawing/2015/10/21/chartex" xmlns:cx3="http://schemas.microsoft.com/office/drawing/2016/5/9/chartex" xmlns:cx4="http://schemas.microsoft.com/office/drawing/2016/5/10/chartex" xmlns:cx5="http://schemas.microsoft.com/office/drawing/2016/5/11/chartex" xmlns:cx6="http://schemas.microsoft.com/office/drawing/2016/5/12/chartex" xmlns:cx7="http://schemas.microsoft.com/office/drawing/2016/5/13/chartex" xmlns:cx8="http://schemas.microsoft.com/office/drawing/2016/5/14/chartex" xmlns:mc="http://schemas.openxmlformats.org/markup-compatibility/2006" xmlns:aink="http://schemas.microsoft.com/office/drawing/2016/ink" xmlns:am3d="http://schemas.microsoft.com/office/drawing/2017/model3d" xmlns:o="urn:schemas-microsoft-com:office:office" xmlns:oel="http://schemas.microsoft.com/office/2019/extlst" xmlns:r="http://schemas.openxmlformats.org/officeDocument/2006/relationships" xmlns:m="http://schemas.openxmlformats.org/officeDocument/2006/math" xmlns:v="urn:schemas-microsoft-com:vml" xmlns:wp14="http://schemas.microsoft.com/office/word/2010/wordprocessingDrawing" xmlns:wp="http://schemas.openxmlformats.org/drawingml/2006/wordprocessingDrawing" xmlns:w10="urn:schemas-microsoft-com:office:word" xmlns:w="http://schemas.openxmlformats.org/wordprocessingml/2006/main" xmlns:w14="http://schemas.microsoft.com/office/word/2010/wordml" xmlns:w15="http://schemas.microsoft.com/office/word/2012/wordml" xmlns:w16cex="http://schemas.microsoft.com/office/word/2018/wordml/cex" xmlns:w16cid="http://schemas.microsoft.com/office/word/2016/wordml/cid" xmlns:w16="http://schemas.microsoft.com/office/word/2018/wordml" xmlns:w16du="http://schemas.microsoft.com/office/word/2023/wordml/word16du" xmlns:w16sdtdh="http://schemas.microsoft.com/office/word/2020/wordml/sdtdatahash" xmlns:w16sdtfl="http://schemas.microsoft.com/office/word/2024/wordml/sdtformatlock" xmlns:w16se="http://schemas.microsoft.com/office/word/2015/wordml/symex" xmlns:wpg="http://schemas.microsoft.com/office/word/2010/wordprocessingGroup" xmlns:wpi="http://schemas.microsoft.com/office/word/2010/wordprocessingInk" xmlns:wne="http://schemas.microsoft.com/office/word/2006/wordml" xmlns:wps="http://schemas.microsoft.com/office/word/2010/wordprocessingShape" mc:Ignorable="w14 w15 w16se w16cid w16 w16cex w16sdtdh w16sdtfl w16du wp14">
   <w:abstractNum w:abstractNumId="0" w15:restartNumberingAfterBreak="0">
     <w:nsid w:val="00D05109"/>
     <w:multiLevelType w:val="hybridMultilevel"/>
@@ -3117,6 +2253,95 @@
     </w:lvl>
   </w:abstractNum>
   <w:abstractNum w:abstractNumId="2" w15:restartNumberingAfterBreak="0">
+    <w:nsid w:val="0A9D5C1A"/>
+    <w:multiLevelType w:val="hybridMultilevel"/>
+    <w:tmpl w:val="23A86800"/>
+    <w:lvl w:ilvl="0" w:tplc="0409000F">
+      <w:start w:val="1"/>
+      <w:numFmt w:val="decimal"/>
+      <w:lvlText w:val="%1."/>
+      <w:lvlJc w:val="left"/>
+      <w:pPr>
+        <w:ind w:left="720" w:hanging="360"/>
+      </w:pPr>
+      <w:rPr>
+        <w:rFonts w:hint="default"/>
+      </w:rPr>
+    </w:lvl>
+    <w:lvl w:ilvl="1" w:tplc="04090019">
+      <w:start w:val="1"/>
+      <w:numFmt w:val="lowerLetter"/>
+      <w:lvlText w:val="%2."/>
+      <w:lvlJc w:val="left"/>
+      <w:pPr>
+        <w:ind w:left="1440" w:hanging="360"/>
+      </w:pPr>
+    </w:lvl>
+    <w:lvl w:ilvl="2" w:tplc="0409001B" w:tentative="1">
+      <w:start w:val="1"/>
+      <w:numFmt w:val="lowerRoman"/>
+      <w:lvlText w:val="%3."/>
+      <w:lvlJc w:val="right"/>
+      <w:pPr>
+        <w:ind w:left="2160" w:hanging="180"/>
+      </w:pPr>
+    </w:lvl>
+    <w:lvl w:ilvl="3" w:tplc="0409000F" w:tentative="1">
+      <w:start w:val="1"/>
+      <w:numFmt w:val="decimal"/>
+      <w:lvlText w:val="%4."/>
+      <w:lvlJc w:val="left"/>
+      <w:pPr>
+        <w:ind w:left="2880" w:hanging="360"/>
+      </w:pPr>
+    </w:lvl>
+    <w:lvl w:ilvl="4" w:tplc="04090019" w:tentative="1">
+      <w:start w:val="1"/>
+      <w:numFmt w:val="lowerLetter"/>
+      <w:lvlText w:val="%5."/>
+      <w:lvlJc w:val="left"/>
+      <w:pPr>
+        <w:ind w:left="3600" w:hanging="360"/>
+      </w:pPr>
+    </w:lvl>
+    <w:lvl w:ilvl="5" w:tplc="0409001B" w:tentative="1">
+      <w:start w:val="1"/>
+      <w:numFmt w:val="lowerRoman"/>
+      <w:lvlText w:val="%6."/>
+      <w:lvlJc w:val="right"/>
+      <w:pPr>
+        <w:ind w:left="4320" w:hanging="180"/>
+      </w:pPr>
+    </w:lvl>
+    <w:lvl w:ilvl="6" w:tplc="0409000F" w:tentative="1">
+      <w:start w:val="1"/>
+      <w:numFmt w:val="decimal"/>
+      <w:lvlText w:val="%7."/>
+      <w:lvlJc w:val="left"/>
+      <w:pPr>
+        <w:ind w:left="5040" w:hanging="360"/>
+      </w:pPr>
+    </w:lvl>
+    <w:lvl w:ilvl="7" w:tplc="04090019" w:tentative="1">
+      <w:start w:val="1"/>
+      <w:numFmt w:val="lowerLetter"/>
+      <w:lvlText w:val="%8."/>
+      <w:lvlJc w:val="left"/>
+      <w:pPr>
+        <w:ind w:left="5760" w:hanging="360"/>
+      </w:pPr>
+    </w:lvl>
+    <w:lvl w:ilvl="8" w:tplc="0409001B" w:tentative="1">
+      <w:start w:val="1"/>
+      <w:numFmt w:val="lowerRoman"/>
+      <w:lvlText w:val="%9."/>
+      <w:lvlJc w:val="right"/>
+      <w:pPr>
+        <w:ind w:left="6480" w:hanging="180"/>
+      </w:pPr>
+    </w:lvl>
+  </w:abstractNum>
+  <w:abstractNum w:abstractNumId="3" w15:restartNumberingAfterBreak="0">
     <w:nsid w:val="15627B88"/>
     <w:multiLevelType w:val="multilevel"/>
     <w:tmpl w:val="444C623A"/>
@@ -3205,7 +2430,7 @@
       </w:pPr>
     </w:lvl>
   </w:abstractNum>
-  <w:abstractNum w:abstractNumId="3" w15:restartNumberingAfterBreak="0">
+  <w:abstractNum w:abstractNumId="4" w15:restartNumberingAfterBreak="0">
     <w:nsid w:val="22DD1FAF"/>
     <w:multiLevelType w:val="hybridMultilevel"/>
     <w:tmpl w:val="4D8ECD98"/>
@@ -3294,7 +2519,7 @@
       </w:pPr>
     </w:lvl>
   </w:abstractNum>
-  <w:abstractNum w:abstractNumId="4" w15:restartNumberingAfterBreak="0">
+  <w:abstractNum w:abstractNumId="5" w15:restartNumberingAfterBreak="0">
     <w:nsid w:val="257C33FA"/>
     <w:multiLevelType w:val="multilevel"/>
     <w:tmpl w:val="51B0618C"/>
@@ -3380,7 +2605,7 @@
       </w:pPr>
     </w:lvl>
   </w:abstractNum>
-  <w:abstractNum w:abstractNumId="5" w15:restartNumberingAfterBreak="0">
+  <w:abstractNum w:abstractNumId="6" w15:restartNumberingAfterBreak="0">
     <w:nsid w:val="35165C3C"/>
     <w:multiLevelType w:val="hybridMultilevel"/>
     <w:tmpl w:val="77FC7680"/>
@@ -3466,7 +2691,7 @@
       </w:pPr>
     </w:lvl>
   </w:abstractNum>
-  <w:abstractNum w:abstractNumId="6" w15:restartNumberingAfterBreak="0">
+  <w:abstractNum w:abstractNumId="7" w15:restartNumberingAfterBreak="0">
     <w:nsid w:val="38931C81"/>
     <w:multiLevelType w:val="hybridMultilevel"/>
     <w:tmpl w:val="51B0618C"/>
@@ -3552,7 +2777,7 @@
       </w:pPr>
     </w:lvl>
   </w:abstractNum>
-  <w:abstractNum w:abstractNumId="7" w15:restartNumberingAfterBreak="0">
+  <w:abstractNum w:abstractNumId="8" w15:restartNumberingAfterBreak="0">
     <w:nsid w:val="39A36BCE"/>
     <w:multiLevelType w:val="hybridMultilevel"/>
     <w:tmpl w:val="36907B04"/>
@@ -3638,7 +2863,7 @@
       </w:pPr>
     </w:lvl>
   </w:abstractNum>
-  <w:abstractNum w:abstractNumId="8" w15:restartNumberingAfterBreak="0">
+  <w:abstractNum w:abstractNumId="9" w15:restartNumberingAfterBreak="0">
     <w:nsid w:val="3C1F2F37"/>
     <w:multiLevelType w:val="hybridMultilevel"/>
     <w:tmpl w:val="F50EC86E"/>
@@ -3727,7 +2952,7 @@
       </w:pPr>
     </w:lvl>
   </w:abstractNum>
-  <w:abstractNum w:abstractNumId="9" w15:restartNumberingAfterBreak="0">
+  <w:abstractNum w:abstractNumId="10" w15:restartNumberingAfterBreak="0">
     <w:nsid w:val="44D60298"/>
     <w:multiLevelType w:val="multilevel"/>
     <w:tmpl w:val="51B0618C"/>
@@ -3813,7 +3038,7 @@
       </w:pPr>
     </w:lvl>
   </w:abstractNum>
-  <w:abstractNum w:abstractNumId="10" w15:restartNumberingAfterBreak="0">
+  <w:abstractNum w:abstractNumId="11" w15:restartNumberingAfterBreak="0">
     <w:nsid w:val="45FA3FF6"/>
     <w:multiLevelType w:val="hybridMultilevel"/>
     <w:tmpl w:val="1E169284"/>
@@ -3899,7 +3124,7 @@
       </w:pPr>
     </w:lvl>
   </w:abstractNum>
-  <w:abstractNum w:abstractNumId="11" w15:restartNumberingAfterBreak="0">
+  <w:abstractNum w:abstractNumId="12" w15:restartNumberingAfterBreak="0">
     <w:nsid w:val="56AB26EE"/>
     <w:multiLevelType w:val="hybridMultilevel"/>
     <w:tmpl w:val="5A1C6940"/>
@@ -4012,7 +3237,7 @@
       </w:rPr>
     </w:lvl>
   </w:abstractNum>
-  <w:abstractNum w:abstractNumId="12" w15:restartNumberingAfterBreak="0">
+  <w:abstractNum w:abstractNumId="13" w15:restartNumberingAfterBreak="0">
     <w:nsid w:val="5C9160A2"/>
     <w:multiLevelType w:val="hybridMultilevel"/>
     <w:tmpl w:val="FD6A6F18"/>
@@ -4101,7 +3326,7 @@
       </w:pPr>
     </w:lvl>
   </w:abstractNum>
-  <w:abstractNum w:abstractNumId="13" w15:restartNumberingAfterBreak="0">
+  <w:abstractNum w:abstractNumId="14" w15:restartNumberingAfterBreak="0">
     <w:nsid w:val="6DB05A45"/>
     <w:multiLevelType w:val="hybridMultilevel"/>
     <w:tmpl w:val="A454AF1C"/>
@@ -4187,7 +3412,7 @@
       </w:pPr>
     </w:lvl>
   </w:abstractNum>
-  <w:abstractNum w:abstractNumId="14" w15:restartNumberingAfterBreak="0">
+  <w:abstractNum w:abstractNumId="15" w15:restartNumberingAfterBreak="0">
     <w:nsid w:val="72667AC7"/>
     <w:multiLevelType w:val="multilevel"/>
     <w:tmpl w:val="444C623A"/>
@@ -4276,7 +3501,7 @@
       </w:pPr>
     </w:lvl>
   </w:abstractNum>
-  <w:abstractNum w:abstractNumId="15" w15:restartNumberingAfterBreak="0">
+  <w:abstractNum w:abstractNumId="16" w15:restartNumberingAfterBreak="0">
     <w:nsid w:val="76AB4765"/>
     <w:multiLevelType w:val="hybridMultilevel"/>
     <w:tmpl w:val="444C623A"/>
@@ -4365,7 +3590,7 @@
       </w:pPr>
     </w:lvl>
   </w:abstractNum>
-  <w:abstractNum w:abstractNumId="16" w15:restartNumberingAfterBreak="0">
+  <w:abstractNum w:abstractNumId="17" w15:restartNumberingAfterBreak="0">
     <w:nsid w:val="7DC30424"/>
     <w:multiLevelType w:val="hybridMultilevel"/>
     <w:tmpl w:val="02B88BA2"/>
@@ -4479,61 +3704,64 @@
     </w:lvl>
   </w:abstractNum>
   <w:num w:numId="1" w16cid:durableId="2123836723">
+    <w:abstractNumId w:val="6"/>
+  </w:num>
+  <w:num w:numId="2" w16cid:durableId="33627859">
+    <w:abstractNumId w:val="4"/>
+  </w:num>
+  <w:num w:numId="3" w16cid:durableId="490878573">
+    <w:abstractNumId w:val="11"/>
+  </w:num>
+  <w:num w:numId="4" w16cid:durableId="966812633">
+    <w:abstractNumId w:val="7"/>
+  </w:num>
+  <w:num w:numId="5" w16cid:durableId="307630937">
+    <w:abstractNumId w:val="9"/>
+  </w:num>
+  <w:num w:numId="6" w16cid:durableId="390661567">
+    <w:abstractNumId w:val="13"/>
+  </w:num>
+  <w:num w:numId="7" w16cid:durableId="942806582">
+    <w:abstractNumId w:val="12"/>
+  </w:num>
+  <w:num w:numId="8" w16cid:durableId="1051030368">
+    <w:abstractNumId w:val="16"/>
+  </w:num>
+  <w:num w:numId="9" w16cid:durableId="824204621">
     <w:abstractNumId w:val="5"/>
   </w:num>
-  <w:num w:numId="2" w16cid:durableId="33627859">
+  <w:num w:numId="10" w16cid:durableId="2082287192">
+    <w:abstractNumId w:val="10"/>
+  </w:num>
+  <w:num w:numId="11" w16cid:durableId="839201534">
     <w:abstractNumId w:val="3"/>
   </w:num>
-  <w:num w:numId="3" w16cid:durableId="490878573">
-    <w:abstractNumId w:val="10"/>
-  </w:num>
-  <w:num w:numId="4" w16cid:durableId="966812633">
-    <w:abstractNumId w:val="6"/>
-  </w:num>
-  <w:num w:numId="5" w16cid:durableId="307630937">
-    <w:abstractNumId w:val="8"/>
-  </w:num>
-  <w:num w:numId="6" w16cid:durableId="390661567">
-    <w:abstractNumId w:val="12"/>
-  </w:num>
-  <w:num w:numId="7" w16cid:durableId="942806582">
-    <w:abstractNumId w:val="11"/>
-  </w:num>
-  <w:num w:numId="8" w16cid:durableId="1051030368">
+  <w:num w:numId="12" w16cid:durableId="2142651953">
     <w:abstractNumId w:val="15"/>
-  </w:num>
-  <w:num w:numId="9" w16cid:durableId="824204621">
-    <w:abstractNumId w:val="4"/>
-  </w:num>
-  <w:num w:numId="10" w16cid:durableId="2082287192">
-    <w:abstractNumId w:val="9"/>
-  </w:num>
-  <w:num w:numId="11" w16cid:durableId="839201534">
-    <w:abstractNumId w:val="2"/>
-  </w:num>
-  <w:num w:numId="12" w16cid:durableId="2142651953">
-    <w:abstractNumId w:val="14"/>
   </w:num>
   <w:num w:numId="13" w16cid:durableId="1146556012">
     <w:abstractNumId w:val="1"/>
   </w:num>
   <w:num w:numId="14" w16cid:durableId="1891763956">
-    <w:abstractNumId w:val="13"/>
+    <w:abstractNumId w:val="14"/>
   </w:num>
   <w:num w:numId="15" w16cid:durableId="1962103098">
-    <w:abstractNumId w:val="7"/>
+    <w:abstractNumId w:val="8"/>
   </w:num>
   <w:num w:numId="16" w16cid:durableId="29645750">
     <w:abstractNumId w:val="0"/>
   </w:num>
   <w:num w:numId="17" w16cid:durableId="1639918931">
-    <w:abstractNumId w:val="16"/>
+    <w:abstractNumId w:val="17"/>
+  </w:num>
+  <w:num w:numId="18" w16cid:durableId="1527908047">
+    <w:abstractNumId w:val="2"/>
   </w:num>
 </w:numbering>
 </file>
 
 <file path=word/styles.xml><?xml version="1.0" encoding="utf-8"?>
-<w:styles xmlns:mc="http://schemas.openxmlformats.org/markup-compatibility/2006" xmlns:r="http://schemas.openxmlformats.org/officeDocument/2006/relationships" xmlns:w="http://schemas.openxmlformats.org/wordprocessingml/2006/main" xmlns:w14="http://schemas.microsoft.com/office/word/2010/wordml" xmlns:w15="http://schemas.microsoft.com/office/word/2012/wordml" xmlns:w16cex="http://schemas.microsoft.com/office/word/2018/wordml/cex" xmlns:w16cid="http://schemas.microsoft.com/office/word/2016/wordml/cid" xmlns:w16="http://schemas.microsoft.com/office/word/2018/wordml" xmlns:w16sdtdh="http://schemas.microsoft.com/office/word/2020/wordml/sdtdatahash" xmlns:w16se="http://schemas.microsoft.com/office/word/2015/wordml/symex" mc:Ignorable="w14 w15 w16se w16cid w16 w16cex w16sdtdh">
+<w:styles xmlns:mc="http://schemas.openxmlformats.org/markup-compatibility/2006" xmlns:r="http://schemas.openxmlformats.org/officeDocument/2006/relationships" xmlns:w="http://schemas.openxmlformats.org/wordprocessingml/2006/main" xmlns:w14="http://schemas.microsoft.com/office/word/2010/wordml" xmlns:w15="http://schemas.microsoft.com/office/word/2012/wordml" xmlns:w16cex="http://schemas.microsoft.com/office/word/2018/wordml/cex" xmlns:w16cid="http://schemas.microsoft.com/office/word/2016/wordml/cid" xmlns:w16="http://schemas.microsoft.com/office/word/2018/wordml" xmlns:w16du="http://schemas.microsoft.com/office/word/2023/wordml/word16du" xmlns:w16sdtdh="http://schemas.microsoft.com/office/word/2020/wordml/sdtdatahash" xmlns:w16sdtfl="http://schemas.microsoft.com/office/word/2024/wordml/sdtformatlock" xmlns:w16se="http://schemas.microsoft.com/office/word/2015/wordml/symex" mc:Ignorable="w14 w15 w16se w16cid w16 w16cex w16sdtdh w16sdtfl w16du">
   <w:docDefaults>
     <w:rPrDefault>
       <w:rPr>
@@ -4644,7 +3872,7 @@
     <w:lsdException w:name="HTML Acronym" w:semiHidden="1" w:unhideWhenUsed="1"/>
     <w:lsdException w:name="HTML Address" w:semiHidden="1" w:unhideWhenUsed="1"/>
     <w:lsdException w:name="HTML Cite" w:semiHidden="1" w:unhideWhenUsed="1"/>
-    <w:lsdException w:name="HTML Code" w:semiHidden="1" w:unhideWhenUsed="1"/>
+    <w:lsdException w:name="HTML Code" w:semiHidden="1" w:unhideWhenUsed="1" w:qFormat="1"/>
     <w:lsdException w:name="HTML Definition" w:semiHidden="1" w:unhideWhenUsed="1"/>
     <w:lsdException w:name="HTML Keyboard" w:semiHidden="1" w:unhideWhenUsed="1"/>
     <w:lsdException w:name="HTML Preformatted" w:semiHidden="1" w:unhideWhenUsed="1"/>
@@ -5241,6 +4469,19 @@
       <w:u w:val="single"/>
     </w:rPr>
   </w:style>
+  <w:style w:type="character" w:styleId="HTMLCode">
+    <w:name w:val="HTML Code"/>
+    <w:basedOn w:val="DefaultParagraphFont"/>
+    <w:uiPriority w:val="99"/>
+    <w:unhideWhenUsed/>
+    <w:qFormat/>
+    <w:rsid w:val="003626E4"/>
+    <w:rPr>
+      <w:rFonts w:ascii="Courier" w:hAnsi="Courier"/>
+      <w:sz w:val="20"/>
+      <w:szCs w:val="20"/>
+    </w:rPr>
+  </w:style>
 </w:styles>
 </file>
 

</xml_diff>